<commit_message>
started adding 6th koiahk doxology
</commit_message>
<xml_diff>
--- a/Doxologies/13 Koiahk 6.docx
+++ b/Doxologies/13 Koiahk 6.docx
@@ -1,12 +1,12 @@
 
 <file path=word/document.xml><?xml version="1.0" encoding="utf-8"?>
-<w:document xmlns:ve="http://schemas.openxmlformats.org/markup-compatibility/2006" xmlns:o="urn:schemas-microsoft-com:office:office" xmlns:r="http://schemas.openxmlformats.org/officeDocument/2006/relationships" xmlns:m="http://schemas.openxmlformats.org/officeDocument/2006/math" xmlns:v="urn:schemas-microsoft-com:vml" xmlns:wp="http://schemas.openxmlformats.org/drawingml/2006/wordprocessingDrawing" xmlns:w10="urn:schemas-microsoft-com:office:word" xmlns:w="http://schemas.openxmlformats.org/wordprocessingml/2006/main" xmlns:wne="http://schemas.microsoft.com/office/word/2006/wordml">
+<w:document xmlns:wpc="http://schemas.microsoft.com/office/word/2010/wordprocessingCanvas" xmlns:mc="http://schemas.openxmlformats.org/markup-compatibility/2006" xmlns:o="urn:schemas-microsoft-com:office:office" xmlns:r="http://schemas.openxmlformats.org/officeDocument/2006/relationships" xmlns:m="http://schemas.openxmlformats.org/officeDocument/2006/math" xmlns:v="urn:schemas-microsoft-com:vml" xmlns:wp14="http://schemas.microsoft.com/office/word/2010/wordprocessingDrawing" xmlns:wp="http://schemas.openxmlformats.org/drawingml/2006/wordprocessingDrawing" xmlns:w10="urn:schemas-microsoft-com:office:word" xmlns:w="http://schemas.openxmlformats.org/wordprocessingml/2006/main" xmlns:w14="http://schemas.microsoft.com/office/word/2010/wordml" xmlns:wpg="http://schemas.microsoft.com/office/word/2010/wordprocessingGroup" xmlns:wpi="http://schemas.microsoft.com/office/word/2010/wordprocessingInk" xmlns:wne="http://schemas.microsoft.com/office/word/2006/wordml" xmlns:wps="http://schemas.microsoft.com/office/word/2010/wordprocessingShape" mc:Ignorable="w14 wp14">
   <w:body>
     <w:tbl>
       <w:tblPr>
         <w:tblStyle w:val="TableGrid"/>
         <w:tblW w:w="3354" w:type="pct"/>
-        <w:tblLook w:val="0420"/>
+        <w:tblLook w:val="0420" w:firstRow="1" w:lastRow="0" w:firstColumn="0" w:lastColumn="0" w:noHBand="0" w:noVBand="1"/>
       </w:tblPr>
       <w:tblGrid>
         <w:gridCol w:w="3171"/>
@@ -70,6 +70,33 @@
             <w:pPr>
               <w:pStyle w:val="CopticHangingVerse"/>
             </w:pPr>
+            <w:r>
+              <w:t xml:space="preserve">Ϥⲉⲙⲡ̀ϣⲁ ⲅⲁⲣ ϧⲉⲛ ⲟⲩⲙⲉⲑⲙⲏⲓ: </w:t>
+            </w:r>
+          </w:p>
+          <w:p>
+            <w:pPr>
+              <w:pStyle w:val="CopticHangingVerse"/>
+            </w:pPr>
+            <w:r>
+              <w:t>ⲟⲩⲟϩ ⲟⲩⲇⲓⲕⲉⲟⲛ ⲡⲉ:</w:t>
+            </w:r>
+          </w:p>
+          <w:p>
+            <w:pPr>
+              <w:pStyle w:val="CopticHangingVerse"/>
+            </w:pPr>
+            <w:r>
+              <w:t>ⲉⲑⲣⲉⲛϩⲱⲥ ⲉ̀Ⲫϯ ⲛ̀ⲧⲁⲫ̀ⲙⲏⲓ:</w:t>
+            </w:r>
+          </w:p>
+          <w:p>
+            <w:pPr>
+              <w:pStyle w:val="CopticHangingVerse"/>
+            </w:pPr>
+            <w:r>
+              <w:t>Ⲡⲟ̄ⲥ̄ ⲫⲏⲉⲧϣⲟⲡ ϧⲉⲛ ⲧ̀ⲫⲉ.</w:t>
+            </w:r>
           </w:p>
         </w:tc>
         <w:tc>
@@ -82,6 +109,9 @@
                 <w:rFonts w:ascii="Arial Unicode MS" w:eastAsia="Arial Unicode MS" w:hAnsi="Arial Unicode MS" w:cs="Arial Unicode MS"/>
               </w:rPr>
             </w:pPr>
+            <w:r>
+              <w:t>It is truly worthy: and just that we sing: to the True God: the Lord who is in heaven.</w:t>
+            </w:r>
           </w:p>
         </w:tc>
         <w:tc>
@@ -114,13 +144,59 @@
             <w:pPr>
               <w:pStyle w:val="CopticHangingVerse"/>
             </w:pPr>
+            <w:r>
+              <w:t>Ⲡⲉϥⲣⲁⲛ ϩⲟⲗϫ ⲟⲩⲟϩ ϥ̀ⲥ̀ⲙⲁⲣⲱⲟⲩⲧ:</w:t>
+            </w:r>
+          </w:p>
+          <w:p>
+            <w:pPr>
+              <w:pStyle w:val="CopticHangingVerse"/>
+            </w:pPr>
+            <w:r>
+              <w:t>Ϧⲉⲛ ⲣⲱⲟⲩ ⲛ̀ⲛⲏⲉ̄ⲑ̄ⲩ̄:</w:t>
+            </w:r>
+          </w:p>
+          <w:p>
+            <w:pPr>
+              <w:pStyle w:val="CopticHangingVerse"/>
+            </w:pPr>
+            <w:r>
+              <w:t>ⲉ̀ⲧⲉ ⲫⲁⲓ ⲡⲉ Ⲫϯ Ⲫⲓⲱⲧ:</w:t>
+            </w:r>
+          </w:p>
+          <w:p>
+            <w:pPr>
+              <w:pStyle w:val="CopticHangingVerse"/>
+            </w:pPr>
+            <w:r>
+              <w:t>ⲛⲉⲙ Ⲡϣⲏⲣⲓ ⲛⲉⲙ Ⲡⲓⲡ̄ⲛ̄ⲁ̄ ⲉ̄ⲑ̄ⲩ̄.</w:t>
+            </w:r>
           </w:p>
         </w:tc>
         <w:tc>
           <w:tcPr>
             <w:tcW w:w="1242" w:type="pct"/>
           </w:tcPr>
-          <w:p/>
+          <w:p>
+            <w:r>
+              <w:t>His name is sweet and blessed:</w:t>
+            </w:r>
+          </w:p>
+          <w:p>
+            <w:r>
+              <w:t>On the mouths of the saints:</w:t>
+            </w:r>
+          </w:p>
+          <w:p>
+            <w:r>
+              <w:t>This is God the Father:</w:t>
+            </w:r>
+          </w:p>
+          <w:p>
+            <w:r>
+              <w:t>The Son and the Holy Spirit:</w:t>
+            </w:r>
+          </w:p>
         </w:tc>
         <w:tc>
           <w:tcPr>
@@ -152,13 +228,67 @@
             <w:pPr>
               <w:pStyle w:val="CopticHangingVerse"/>
             </w:pPr>
+            <w:r>
+              <w:t>Ⲟⲩⲟϩ ⲛ̀ⲧⲉⲛϯⲱ̀ⲟⲩ ⲛ̀ϯⲥⲉⲙⲛⲉ:</w:t>
+            </w:r>
+          </w:p>
+          <w:p>
+            <w:pPr>
+              <w:pStyle w:val="CopticHangingVerse"/>
+            </w:pPr>
+            <w:r>
+              <w:t>Ⲙⲁⲣⲓⲁ̀ ϯⲑⲉⲟⲧⲟⲕⲟⲥ:</w:t>
+            </w:r>
+          </w:p>
+          <w:p>
+            <w:pPr>
+              <w:pStyle w:val="CopticHangingVerse"/>
+            </w:pPr>
+            <w:r>
+              <w:t>Ϯⲙⲁϩⲥ̀ⲛⲟⲩϯ ⲛ̀ⲥ̀ⲕⲏⲛⲏ:</w:t>
+            </w:r>
+          </w:p>
+          <w:p>
+            <w:pPr>
+              <w:pStyle w:val="CopticHangingVerse"/>
+            </w:pPr>
+            <w:r>
+              <w:t>ⲛⲓⲁ̀ϩⲟ ⲛ̀ⲁ̀ⲗⲏⲑⲓⲛⲟⲥ.</w:t>
+            </w:r>
           </w:p>
         </w:tc>
         <w:tc>
           <w:tcPr>
             <w:tcW w:w="1242" w:type="pct"/>
           </w:tcPr>
-          <w:p/>
+          <w:p>
+            <w:r>
+              <w:t>And that we glorify:</w:t>
+            </w:r>
+          </w:p>
+          <w:p>
+            <w:r>
+              <w:t xml:space="preserve">The chaste Mary, the </w:t>
+            </w:r>
+            <w:proofErr w:type="spellStart"/>
+            <w:r>
+              <w:t>Theotokos</w:t>
+            </w:r>
+            <w:proofErr w:type="spellEnd"/>
+            <w:r>
+              <w:t>:</w:t>
+            </w:r>
+          </w:p>
+          <w:p>
+            <w:r>
+              <w:t xml:space="preserve">The second tabernacle: </w:t>
+            </w:r>
+          </w:p>
+          <w:p>
+            <w:r>
+              <w:t>The true treasure;</w:t>
+            </w:r>
+          </w:p>
         </w:tc>
         <w:tc>
           <w:tcPr>
@@ -190,13 +320,69 @@
             <w:pPr>
               <w:pStyle w:val="CopticHangingVerse"/>
             </w:pPr>
+            <w:r>
+              <w:t>Ⲟⲩⲟϩ ⲛ̀ⲧⲉⲛⲱϣ ⲉ̀ⲃⲟⲗ ⲣⲏⲧⲱⲥ:</w:t>
+            </w:r>
+          </w:p>
+          <w:p>
+            <w:pPr>
+              <w:pStyle w:val="CopticHangingVerse"/>
+            </w:pPr>
+            <w:r>
+              <w:t>Ϧⲉⲛ ⲟⲩⲛⲓϣϯ ⲙ̀ⲙⲉⲧⲥⲁⲓⲉ̀:</w:t>
+            </w:r>
+          </w:p>
+          <w:p>
+            <w:pPr>
+              <w:pStyle w:val="CopticHangingVerse"/>
+            </w:pPr>
+            <w:r>
+              <w:t>Ϫⲉ ⲭⲉⲣⲉ ⲛⲉ ⲱ̀ ϯⲡⲁⲣⲑⲉⲛⲟⲥ:</w:t>
+            </w:r>
+          </w:p>
+          <w:p>
+            <w:pPr>
+              <w:pStyle w:val="CopticHangingVerse"/>
+            </w:pPr>
+            <w:r>
+              <w:t>ⲟⲩⲟϩ Ⲡⲟ̄ⲥ̄ ϣⲟⲡ ⲛⲉⲙⲉ.</w:t>
+            </w:r>
           </w:p>
         </w:tc>
         <w:tc>
           <w:tcPr>
             <w:tcW w:w="1242" w:type="pct"/>
           </w:tcPr>
-          <w:p/>
+          <w:p>
+            <w:r>
+              <w:t xml:space="preserve">And we cry out </w:t>
+            </w:r>
+            <w:proofErr w:type="spellStart"/>
+            <w:r>
+              <w:t>feverently</w:t>
+            </w:r>
+            <w:proofErr w:type="spellEnd"/>
+            <w:r>
+              <w:t>:</w:t>
+            </w:r>
+          </w:p>
+          <w:p>
+            <w:r>
+              <w:t>With great splendor:</w:t>
+            </w:r>
+            <w:bookmarkStart w:id="0" w:name="_GoBack"/>
+            <w:bookmarkEnd w:id="0"/>
+          </w:p>
+          <w:p>
+            <w:r>
+              <w:t>Saying, “Hail to you, O Virgin:</w:t>
+            </w:r>
+          </w:p>
+          <w:p>
+            <w:r>
+              <w:t>The Lord is with you.”</w:t>
+            </w:r>
+          </w:p>
         </w:tc>
         <w:tc>
           <w:tcPr>
@@ -228,6 +414,34 @@
             <w:pPr>
               <w:pStyle w:val="CopticHangingVerse"/>
             </w:pPr>
+            <w:r>
+              <w:lastRenderedPageBreak/>
+              <w:t>Ⲭⲉⲣⲉ ⲛⲉ ⲱ̀ Ϯⲡⲁⲣⲑⲉⲛⲟⲥ:</w:t>
+            </w:r>
+          </w:p>
+          <w:p>
+            <w:pPr>
+              <w:pStyle w:val="CopticHangingVerse"/>
+            </w:pPr>
+            <w:r>
+              <w:t>ⲡ̀ⲥⲱϯ ⲛ̀Ⲁⲇⲁⲙ ⲛⲉⲙ Ⲉⲩⲁ:</w:t>
+            </w:r>
+          </w:p>
+          <w:p>
+            <w:pPr>
+              <w:pStyle w:val="CopticHangingVerse"/>
+            </w:pPr>
+            <w:r>
+              <w:t>ⲭⲉⲣⲉ ⲛⲉ ⲱ̀ Ϯⲡⲁⲣⲑⲉⲛⲟⲥ:</w:t>
+            </w:r>
+          </w:p>
+          <w:p>
+            <w:pPr>
+              <w:pStyle w:val="CopticHangingVerse"/>
+            </w:pPr>
+            <w:r>
+              <w:t>ⲡ̀ⲟⲩⲛⲟϥ ⲛ̀ⲛⲓⲅⲉⲛⲉⲁ̀.</w:t>
+            </w:r>
           </w:p>
         </w:tc>
         <w:tc>
@@ -272,6 +486,36 @@
             <w:pPr>
               <w:pStyle w:val="CopticHangingVerse"/>
             </w:pPr>
+            <w:r>
+              <w:t>Ⲭⲉⲣⲉ ⲛⲉ ⲱ̀ Ϯⲡⲁⲣⲑⲉⲛⲟⲥ:</w:t>
+            </w:r>
+          </w:p>
+          <w:p>
+            <w:pPr>
+              <w:pStyle w:val="CopticHangingVerse"/>
+            </w:pPr>
+            <w:r>
+              <w:t>ⲫ̀ⲣⲁϣⲓ ⲛ̀Ⲁⲃⲉⲗ ⲡⲓⲑ̀ⲙⲏⲓ:</w:t>
+            </w:r>
+          </w:p>
+          <w:p>
+            <w:pPr>
+              <w:pStyle w:val="CopticHangingVerse"/>
+            </w:pPr>
+            <w:r>
+              <w:t>ⲭⲉⲣⲉ ⲛⲉ ⲱ̀ Ϯⲡⲁⲣⲑⲉⲛⲟⲥ</w:t>
+            </w:r>
+            <w:r>
+              <w:t>:</w:t>
+            </w:r>
+          </w:p>
+          <w:p>
+            <w:pPr>
+              <w:pStyle w:val="CopticHangingVerse"/>
+            </w:pPr>
+            <w:r>
+              <w:t>ⲉⲧⲥⲁⲡ̀ϣⲱⲓ ⲉ̀ⲡⲓⲉⲣⲫⲉⲓ.</w:t>
+            </w:r>
           </w:p>
         </w:tc>
         <w:tc>
@@ -310,6 +554,33 @@
             <w:pPr>
               <w:pStyle w:val="CopticHangingVerse"/>
             </w:pPr>
+            <w:r>
+              <w:t>Ⲭⲉⲣⲉ ⲛⲉ ⲱ̀ Ϯⲡⲁⲣⲑⲉⲛⲟⲥ:</w:t>
+            </w:r>
+          </w:p>
+          <w:p>
+            <w:pPr>
+              <w:pStyle w:val="CopticHangingVerse"/>
+            </w:pPr>
+            <w:r>
+              <w:t>Ϯⲕⲓⲃⲱⲧⲟⲥ ⲛ̀ⲧⲉ Ⲛⲱⲉ̀:</w:t>
+            </w:r>
+          </w:p>
+          <w:p>
+            <w:pPr>
+              <w:pStyle w:val="CopticHangingVerse"/>
+            </w:pPr>
+            <w:r>
+              <w:t>ⲭⲉⲣⲉ ⲛⲉ ⲱ̀ Ϯⲡⲁⲣⲑⲉⲛⲟⲥ:</w:t>
+            </w:r>
+          </w:p>
+          <w:p>
+            <w:pPr>
+              <w:pStyle w:val="CopticHangingVerse"/>
+            </w:pPr>
+            <w:r>
+              <w:t>ϣⲁ ⲡⲓⲛⲓϥⲓ ⲛ̀ϧⲁⲉ̀.</w:t>
+            </w:r>
           </w:p>
         </w:tc>
         <w:tc>
@@ -348,6 +619,33 @@
             <w:pPr>
               <w:pStyle w:val="CopticHangingVerse"/>
             </w:pPr>
+            <w:r>
+              <w:t>Ⲭⲉⲣⲉ ⲛⲉ ⲱ̀ Ϯⲡⲁⲣⲑⲉⲛⲟⲥ:</w:t>
+            </w:r>
+          </w:p>
+          <w:p>
+            <w:pPr>
+              <w:pStyle w:val="CopticHangingVerse"/>
+            </w:pPr>
+            <w:r>
+              <w:t>ⲡⲓϩ̀ⲙⲟⲧ ⲛ̀Ⲁⲃⲣⲁⲁⲙ ⲡⲉⲛⲓⲱⲧ:</w:t>
+            </w:r>
+          </w:p>
+          <w:p>
+            <w:pPr>
+              <w:pStyle w:val="CopticHangingVerse"/>
+            </w:pPr>
+            <w:r>
+              <w:t>ⲭⲉⲣⲉ ⲛⲉ ⲱ̀ Ϯⲡⲁⲣⲑⲉⲛⲟⲥ:</w:t>
+            </w:r>
+          </w:p>
+          <w:p>
+            <w:pPr>
+              <w:pStyle w:val="CopticHangingVerse"/>
+            </w:pPr>
+            <w:r>
+              <w:t>ϯⲡ̀ⲣⲟⲥⲧⲁⲧⲏⲥ ⲉ̀ⲧⲉⲛϩⲟⲧ.</w:t>
+            </w:r>
           </w:p>
         </w:tc>
         <w:tc>
@@ -386,6 +684,34 @@
             <w:pPr>
               <w:pStyle w:val="CopticHangingVerse"/>
             </w:pPr>
+            <w:r>
+              <w:t>Ⲭⲉⲣⲉ ⲛⲉ ⲱ̀ Ϯⲡⲁⲣⲑⲉⲛⲟⲥ:</w:t>
+            </w:r>
+          </w:p>
+          <w:p>
+            <w:pPr>
+              <w:pStyle w:val="CopticHangingVerse"/>
+            </w:pPr>
+            <w:r>
+              <w:lastRenderedPageBreak/>
+              <w:t>ⲡ̀ⲥⲱϯ ⲛ̀Ⲓⲥⲁⲁⲕ ⲡⲉⲑⲟⲩⲁⲃ:</w:t>
+            </w:r>
+          </w:p>
+          <w:p>
+            <w:pPr>
+              <w:pStyle w:val="CopticHangingVerse"/>
+            </w:pPr>
+            <w:r>
+              <w:t>ⲭⲉⲣⲉ ⲛⲉ ⲱ̀ Ϯⲡⲁⲣⲑⲉⲛⲟⲥ:</w:t>
+            </w:r>
+          </w:p>
+          <w:p>
+            <w:pPr>
+              <w:pStyle w:val="CopticHangingVerse"/>
+            </w:pPr>
+            <w:r>
+              <w:t>ⲑ̀ⲙⲁⲩ ⲙ̀ⲫⲏⲉⲑⲟⲩⲁⲃ.</w:t>
+            </w:r>
           </w:p>
         </w:tc>
         <w:tc>
@@ -424,6 +750,34 @@
             <w:pPr>
               <w:pStyle w:val="CopticHangingVerse"/>
             </w:pPr>
+            <w:r>
+              <w:lastRenderedPageBreak/>
+              <w:t>Ⲭⲉⲣⲉ ⲛⲉ ⲱ̀ Ϯⲡⲁⲣⲑⲉⲛⲟⲥ:</w:t>
+            </w:r>
+          </w:p>
+          <w:p>
+            <w:pPr>
+              <w:pStyle w:val="CopticHangingVerse"/>
+            </w:pPr>
+            <w:r>
+              <w:t>ⲡ̀ⲑⲉⲗⲏⲗ ⲙ̀ⲡⲉⲛⲓⲱⲧ Ⲓⲁⲕⲱⲃ:</w:t>
+            </w:r>
+          </w:p>
+          <w:p>
+            <w:pPr>
+              <w:pStyle w:val="CopticHangingVerse"/>
+            </w:pPr>
+            <w:r>
+              <w:t>ⲭⲉⲣⲉ ⲛⲉ ⲱ̀ Ϯⲡⲁⲣⲑⲉⲛⲟⲥ:</w:t>
+            </w:r>
+          </w:p>
+          <w:p>
+            <w:pPr>
+              <w:pStyle w:val="CopticHangingVerse"/>
+            </w:pPr>
+            <w:r>
+              <w:t>ϩⲁⲛⲁⲛϣⲟ ⲛⲉⲙ ϩⲁⲛⲑ̀ⲃⲁ ⲛ̀ⲕⲱⲃ.</w:t>
+            </w:r>
           </w:p>
         </w:tc>
         <w:tc>
@@ -440,8 +794,1707 @@
             <w:pPr>
               <w:pStyle w:val="EngHangEnd"/>
             </w:pPr>
-            <w:bookmarkStart w:id="0" w:name="_GoBack"/>
-            <w:bookmarkEnd w:id="0"/>
+          </w:p>
+        </w:tc>
+        <w:tc>
+          <w:tcPr>
+            <w:tcW w:w="1255" w:type="pct"/>
+          </w:tcPr>
+          <w:p>
+            <w:pPr>
+              <w:ind w:left="196" w:hanging="196"/>
+            </w:pPr>
+          </w:p>
+        </w:tc>
+      </w:tr>
+      <w:tr>
+        <w:tc>
+          <w:tcPr>
+            <w:tcW w:w="1248" w:type="pct"/>
+          </w:tcPr>
+          <w:p>
+            <w:pPr>
+              <w:pStyle w:val="CopticHangingVerse"/>
+            </w:pPr>
+            <w:r>
+              <w:t>Ⲭⲉⲣⲉ ⲛⲉ ⲱ̀ Ϯⲡⲁⲣⲑⲉⲛⲟⲥ:</w:t>
+            </w:r>
+          </w:p>
+          <w:p>
+            <w:pPr>
+              <w:pStyle w:val="CopticHangingVerse"/>
+            </w:pPr>
+            <w:r>
+              <w:t>ⲡ̀ϣⲟⲩϣⲟⲩ ⲛ̀Ⲓⲟⲩⲇⲁ ⲛⲉⲙ ⲛⲉϥⲥ̀ⲛⲏⲟⲩ:</w:t>
+            </w:r>
+          </w:p>
+          <w:p>
+            <w:pPr>
+              <w:pStyle w:val="CopticHangingVerse"/>
+            </w:pPr>
+            <w:r>
+              <w:t>ⲭⲉⲣⲉ ⲛⲉ ⲱ̀ Ϯⲡⲁⲣⲑⲉⲛⲟⲥ:</w:t>
+            </w:r>
+          </w:p>
+          <w:p>
+            <w:pPr>
+              <w:pStyle w:val="CopticHangingVerse"/>
+            </w:pPr>
+            <w:r>
+              <w:t>ϣⲁ ⲡ̀ϫⲱⲕ ⲉ̀ⲃⲟⲗ ⲛ̀ⲛⲓⲥⲏⲟⲩ.</w:t>
+            </w:r>
+          </w:p>
+        </w:tc>
+        <w:tc>
+          <w:tcPr>
+            <w:tcW w:w="1242" w:type="pct"/>
+          </w:tcPr>
+          <w:p/>
+        </w:tc>
+        <w:tc>
+          <w:tcPr>
+            <w:tcW w:w="1255" w:type="pct"/>
+          </w:tcPr>
+          <w:p>
+            <w:pPr>
+              <w:pStyle w:val="EngHangEnd"/>
+            </w:pPr>
+          </w:p>
+        </w:tc>
+        <w:tc>
+          <w:tcPr>
+            <w:tcW w:w="1255" w:type="pct"/>
+          </w:tcPr>
+          <w:p>
+            <w:pPr>
+              <w:ind w:left="196" w:hanging="196"/>
+            </w:pPr>
+          </w:p>
+        </w:tc>
+      </w:tr>
+      <w:tr>
+        <w:tc>
+          <w:tcPr>
+            <w:tcW w:w="1248" w:type="pct"/>
+          </w:tcPr>
+          <w:p>
+            <w:pPr>
+              <w:pStyle w:val="CopticHangingVerse"/>
+            </w:pPr>
+            <w:r>
+              <w:t>Ⲭⲉⲣⲉ ⲛⲉ ⲱ̀ Ϯⲡⲁⲣⲑⲉⲛⲟⲥ:</w:t>
+            </w:r>
+          </w:p>
+          <w:p>
+            <w:pPr>
+              <w:pStyle w:val="CopticHangingVerse"/>
+            </w:pPr>
+            <w:r>
+              <w:t>Ϯⲑⲉⲱⲣⲓⲁ̀ ⲛ̀ⲧⲉ Ⲙⲱⲩⲥⲏⲥ:</w:t>
+            </w:r>
+          </w:p>
+          <w:p>
+            <w:pPr>
+              <w:pStyle w:val="CopticHangingVerse"/>
+            </w:pPr>
+            <w:r>
+              <w:t>ⲭⲉⲣⲉ ⲛⲉ ⲱ̀ Ϯⲡⲁⲣⲑⲉⲛⲟⲥ:</w:t>
+            </w:r>
+          </w:p>
+          <w:p>
+            <w:pPr>
+              <w:pStyle w:val="CopticHangingVerse"/>
+            </w:pPr>
+            <w:r>
+              <w:t>ⲑ̀ⲙⲁⲩ ⲙ̀ⲡⲓⲇⲉⲥⲡⲟⲧⲏⲥ.</w:t>
+            </w:r>
+          </w:p>
+        </w:tc>
+        <w:tc>
+          <w:tcPr>
+            <w:tcW w:w="1242" w:type="pct"/>
+          </w:tcPr>
+          <w:p/>
+        </w:tc>
+        <w:tc>
+          <w:tcPr>
+            <w:tcW w:w="1255" w:type="pct"/>
+          </w:tcPr>
+          <w:p>
+            <w:pPr>
+              <w:pStyle w:val="EngHangEnd"/>
+            </w:pPr>
+          </w:p>
+        </w:tc>
+        <w:tc>
+          <w:tcPr>
+            <w:tcW w:w="1255" w:type="pct"/>
+          </w:tcPr>
+          <w:p>
+            <w:pPr>
+              <w:ind w:left="196" w:hanging="196"/>
+            </w:pPr>
+          </w:p>
+        </w:tc>
+      </w:tr>
+      <w:tr>
+        <w:tc>
+          <w:tcPr>
+            <w:tcW w:w="1248" w:type="pct"/>
+          </w:tcPr>
+          <w:p>
+            <w:pPr>
+              <w:pStyle w:val="CopticHangingVerse"/>
+            </w:pPr>
+            <w:r>
+              <w:t>Ⲭⲉⲣⲉ ⲛⲉ ⲱ̀ Ϯⲡⲁⲣⲑⲉⲛⲟⲥ:</w:t>
+            </w:r>
+          </w:p>
+          <w:p>
+            <w:pPr>
+              <w:pStyle w:val="CopticHangingVerse"/>
+            </w:pPr>
+            <w:r>
+              <w:lastRenderedPageBreak/>
+              <w:t>ⲧ̀ϫⲟⲙ ⲛ̀Ⲓⲏⲥⲟⲩ ⲛⲉⲙ Ⲅⲉⲇⲉⲟⲛ:</w:t>
+            </w:r>
+          </w:p>
+          <w:p>
+            <w:pPr>
+              <w:pStyle w:val="CopticHangingVerse"/>
+            </w:pPr>
+            <w:r>
+              <w:t>ⲭⲉⲣⲉ ⲛⲉ ⲱ̀ Ϯⲡⲁⲣⲑⲉⲛⲟⲥ:</w:t>
+            </w:r>
+          </w:p>
+          <w:p>
+            <w:pPr>
+              <w:pStyle w:val="CopticHangingVerse"/>
+            </w:pPr>
+            <w:r>
+              <w:t>ⲡⲓϭⲣⲟ ⲙ̀Ⲃⲁⲣⲁⲕ ⲛⲉⲙ Ⲥⲁⲙⲯⲱⲛ.</w:t>
+            </w:r>
+          </w:p>
+        </w:tc>
+        <w:tc>
+          <w:tcPr>
+            <w:tcW w:w="1242" w:type="pct"/>
+          </w:tcPr>
+          <w:p/>
+        </w:tc>
+        <w:tc>
+          <w:tcPr>
+            <w:tcW w:w="1255" w:type="pct"/>
+          </w:tcPr>
+          <w:p>
+            <w:pPr>
+              <w:pStyle w:val="EngHangEnd"/>
+            </w:pPr>
+          </w:p>
+        </w:tc>
+        <w:tc>
+          <w:tcPr>
+            <w:tcW w:w="1255" w:type="pct"/>
+          </w:tcPr>
+          <w:p>
+            <w:pPr>
+              <w:ind w:left="196" w:hanging="196"/>
+            </w:pPr>
+          </w:p>
+        </w:tc>
+      </w:tr>
+      <w:tr>
+        <w:tc>
+          <w:tcPr>
+            <w:tcW w:w="1248" w:type="pct"/>
+          </w:tcPr>
+          <w:p>
+            <w:pPr>
+              <w:pStyle w:val="CopticHangingVerse"/>
+            </w:pPr>
+            <w:r>
+              <w:lastRenderedPageBreak/>
+              <w:t>Ⲭⲉⲣⲉ ⲛⲉ ⲱ̀ Ϯⲡⲁⲣⲑⲉⲛⲟⲥ:</w:t>
+            </w:r>
+          </w:p>
+          <w:p>
+            <w:pPr>
+              <w:pStyle w:val="CopticHangingVerse"/>
+            </w:pPr>
+            <w:r>
+              <w:t>ⲑ̀ⲙⲉⲧϫⲱⲣⲓ ⲛ̀Ⲥⲁⲙⲟⲩⲏⲗ:</w:t>
+            </w:r>
+          </w:p>
+          <w:p>
+            <w:pPr>
+              <w:pStyle w:val="CopticHangingVerse"/>
+            </w:pPr>
+            <w:r>
+              <w:t>ⲭⲉⲣⲉ ⲛⲉ ⲱ̀ Ϯⲡⲁⲣⲑⲉⲛⲟⲥ:</w:t>
+            </w:r>
+          </w:p>
+          <w:p>
+            <w:pPr>
+              <w:pStyle w:val="CopticHangingVerse"/>
+            </w:pPr>
+            <w:r>
+              <w:t>ϯⲟⲩⲣⲟ ⲙ̀Ⲡⲓⲥ̀ⲣⲁⲏⲗ.</w:t>
+            </w:r>
+          </w:p>
+        </w:tc>
+        <w:tc>
+          <w:tcPr>
+            <w:tcW w:w="1242" w:type="pct"/>
+          </w:tcPr>
+          <w:p/>
+        </w:tc>
+        <w:tc>
+          <w:tcPr>
+            <w:tcW w:w="1255" w:type="pct"/>
+          </w:tcPr>
+          <w:p>
+            <w:pPr>
+              <w:pStyle w:val="EngHangEnd"/>
+            </w:pPr>
+          </w:p>
+        </w:tc>
+        <w:tc>
+          <w:tcPr>
+            <w:tcW w:w="1255" w:type="pct"/>
+          </w:tcPr>
+          <w:p>
+            <w:pPr>
+              <w:ind w:left="196" w:hanging="196"/>
+            </w:pPr>
+          </w:p>
+        </w:tc>
+      </w:tr>
+      <w:tr>
+        <w:tc>
+          <w:tcPr>
+            <w:tcW w:w="1248" w:type="pct"/>
+          </w:tcPr>
+          <w:p>
+            <w:pPr>
+              <w:pStyle w:val="CopticHangingVerse"/>
+            </w:pPr>
+            <w:r>
+              <w:t>Ⲭⲉⲣⲉ ⲛⲉ ⲱ̀ Ϯⲡⲁⲣⲑⲉⲛⲟⲥ:</w:t>
+            </w:r>
+          </w:p>
+          <w:p>
+            <w:pPr>
+              <w:pStyle w:val="CopticHangingVerse"/>
+            </w:pPr>
+            <w:r>
+              <w:t>ϯϩⲩⲡⲟⲙⲟⲛⲏ ⲛ̀ⲧⲉ Ⲓⲱⲃ:</w:t>
+            </w:r>
+          </w:p>
+          <w:p>
+            <w:pPr>
+              <w:pStyle w:val="CopticHangingVerse"/>
+            </w:pPr>
+            <w:r>
+              <w:t>ⲭⲉⲣⲉ ⲛⲉ ⲱ̀ Ϯⲡⲁⲣⲑⲉⲛⲟⲥ:</w:t>
+            </w:r>
+          </w:p>
+          <w:p>
+            <w:pPr>
+              <w:pStyle w:val="CopticHangingVerse"/>
+            </w:pPr>
+            <w:r>
+              <w:t>ϧⲉⲛ ⲟⲩⲑⲟ ⲛ̀ⲣⲏϯ ⲛⲉⲙ ⲟⲩⲙⲏϣ ⲛ̀ⲥⲟⲡ.</w:t>
+            </w:r>
+          </w:p>
+        </w:tc>
+        <w:tc>
+          <w:tcPr>
+            <w:tcW w:w="1242" w:type="pct"/>
+          </w:tcPr>
+          <w:p/>
+        </w:tc>
+        <w:tc>
+          <w:tcPr>
+            <w:tcW w:w="1255" w:type="pct"/>
+          </w:tcPr>
+          <w:p>
+            <w:pPr>
+              <w:pStyle w:val="EngHangEnd"/>
+            </w:pPr>
+          </w:p>
+        </w:tc>
+        <w:tc>
+          <w:tcPr>
+            <w:tcW w:w="1255" w:type="pct"/>
+          </w:tcPr>
+          <w:p>
+            <w:pPr>
+              <w:ind w:left="196" w:hanging="196"/>
+            </w:pPr>
+          </w:p>
+        </w:tc>
+      </w:tr>
+      <w:tr>
+        <w:tc>
+          <w:tcPr>
+            <w:tcW w:w="1248" w:type="pct"/>
+          </w:tcPr>
+          <w:p>
+            <w:pPr>
+              <w:pStyle w:val="CopticHangingVerse"/>
+            </w:pPr>
+            <w:r>
+              <w:t>Ⲭⲉⲣⲉ ⲛⲉ ⲱ̀ Ϯⲡⲁⲣⲑⲉⲛⲟⲥ:</w:t>
+            </w:r>
+          </w:p>
+          <w:p>
+            <w:pPr>
+              <w:pStyle w:val="CopticHangingVerse"/>
+            </w:pPr>
+            <w:r>
+              <w:t>ⲧ̀ϣⲉⲣⲓ ⲛ̀Ⲇⲁⲩⲓⲇ ⲡ̀ⲟⲩⲣⲟ:</w:t>
+            </w:r>
+          </w:p>
+          <w:p>
+            <w:pPr>
+              <w:pStyle w:val="CopticHangingVerse"/>
+            </w:pPr>
+            <w:r>
+              <w:t>ⲭⲉⲣⲉ ⲛⲉ ⲱ̀ Ϯⲡⲁⲣⲑⲉⲛⲟⲥ:</w:t>
+            </w:r>
+          </w:p>
+          <w:p>
+            <w:pPr>
+              <w:pStyle w:val="CopticHangingVerse"/>
+            </w:pPr>
+            <w:r>
+              <w:t>ⲑⲏⲉⲧϫⲟⲗϩ ⲙ̀ⲡⲓⲧⲟⲩⲃⲟ.</w:t>
+            </w:r>
+          </w:p>
+        </w:tc>
+        <w:tc>
+          <w:tcPr>
+            <w:tcW w:w="1242" w:type="pct"/>
+          </w:tcPr>
+          <w:p/>
+        </w:tc>
+        <w:tc>
+          <w:tcPr>
+            <w:tcW w:w="1255" w:type="pct"/>
+          </w:tcPr>
+          <w:p>
+            <w:pPr>
+              <w:pStyle w:val="EngHangEnd"/>
+            </w:pPr>
+          </w:p>
+        </w:tc>
+        <w:tc>
+          <w:tcPr>
+            <w:tcW w:w="1255" w:type="pct"/>
+          </w:tcPr>
+          <w:p>
+            <w:pPr>
+              <w:ind w:left="196" w:hanging="196"/>
+            </w:pPr>
+          </w:p>
+        </w:tc>
+      </w:tr>
+      <w:tr>
+        <w:tc>
+          <w:tcPr>
+            <w:tcW w:w="1248" w:type="pct"/>
+          </w:tcPr>
+          <w:p>
+            <w:pPr>
+              <w:pStyle w:val="CopticHangingVerse"/>
+            </w:pPr>
+            <w:r>
+              <w:t>Ⲭⲉⲣⲉ ⲛⲉ ⲱ̀ Ϯⲡⲁⲣⲑⲉⲛⲟⲥ:</w:t>
+            </w:r>
+          </w:p>
+          <w:p>
+            <w:pPr>
+              <w:pStyle w:val="CopticHangingVerse"/>
+            </w:pPr>
+            <w:r>
+              <w:lastRenderedPageBreak/>
+              <w:t>Ϯϣ̀ⲫⲉⲣⲓ ⲛ̀Ⲥⲟⲗⲟⲙⲱⲛ:</w:t>
+            </w:r>
+          </w:p>
+          <w:p>
+            <w:pPr>
+              <w:pStyle w:val="CopticHangingVerse"/>
+            </w:pPr>
+            <w:r>
+              <w:t>ⲭⲉⲣⲉ ⲛⲉ ⲱ̀ Ϯⲡⲁⲣⲑⲉⲛⲟⲥ:</w:t>
+            </w:r>
+          </w:p>
+          <w:p>
+            <w:pPr>
+              <w:pStyle w:val="CopticHangingVerse"/>
+            </w:pPr>
+            <w:r>
+              <w:t>ⲡⲓϣ̀ⲃⲱⲧ ⲛ̀ϣⲉ ⲙ̀ⲡⲉⲩⲕⲓⲛⲱⲛ.</w:t>
+            </w:r>
+          </w:p>
+        </w:tc>
+        <w:tc>
+          <w:tcPr>
+            <w:tcW w:w="1242" w:type="pct"/>
+          </w:tcPr>
+          <w:p/>
+        </w:tc>
+        <w:tc>
+          <w:tcPr>
+            <w:tcW w:w="1255" w:type="pct"/>
+          </w:tcPr>
+          <w:p>
+            <w:pPr>
+              <w:pStyle w:val="EngHangEnd"/>
+            </w:pPr>
+          </w:p>
+        </w:tc>
+        <w:tc>
+          <w:tcPr>
+            <w:tcW w:w="1255" w:type="pct"/>
+          </w:tcPr>
+          <w:p>
+            <w:pPr>
+              <w:ind w:left="196" w:hanging="196"/>
+            </w:pPr>
+          </w:p>
+        </w:tc>
+      </w:tr>
+      <w:tr>
+        <w:tc>
+          <w:tcPr>
+            <w:tcW w:w="1248" w:type="pct"/>
+          </w:tcPr>
+          <w:p>
+            <w:pPr>
+              <w:pStyle w:val="CopticHangingVerse"/>
+            </w:pPr>
+            <w:r>
+              <w:lastRenderedPageBreak/>
+              <w:t>Ⲭⲉⲣⲉ ⲛⲉ ⲱ̀ Ϯⲡⲁⲣⲑⲉⲛⲟⲥ:</w:t>
+            </w:r>
+          </w:p>
+          <w:p>
+            <w:pPr>
+              <w:pStyle w:val="CopticHangingVerse"/>
+            </w:pPr>
+            <w:r>
+              <w:t>ϯⲡ̀ⲣⲟⲫⲏⲧⲓⲁ̀ ⲛ̀Ⲏⲥⲁⲏⲁⲥ:</w:t>
+            </w:r>
+          </w:p>
+          <w:p>
+            <w:pPr>
+              <w:pStyle w:val="CopticHangingVerse"/>
+            </w:pPr>
+            <w:r>
+              <w:t>ⲭⲉⲣⲉ ⲛⲉ ⲱ̀ Ϯⲡⲁⲣⲑⲉⲛⲟⲥ:</w:t>
+            </w:r>
+          </w:p>
+          <w:p>
+            <w:pPr>
+              <w:pStyle w:val="CopticHangingVerse"/>
+            </w:pPr>
+            <w:r>
+              <w:t>ⲡ̀ⲧⲁⲥⲑⲟ ⲛ̀Ⲓⲉⲣⲉⲙⲓⲁⲥ.</w:t>
+            </w:r>
+          </w:p>
+        </w:tc>
+        <w:tc>
+          <w:tcPr>
+            <w:tcW w:w="1242" w:type="pct"/>
+          </w:tcPr>
+          <w:p/>
+        </w:tc>
+        <w:tc>
+          <w:tcPr>
+            <w:tcW w:w="1255" w:type="pct"/>
+          </w:tcPr>
+          <w:p>
+            <w:pPr>
+              <w:pStyle w:val="EngHangEnd"/>
+            </w:pPr>
+          </w:p>
+        </w:tc>
+        <w:tc>
+          <w:tcPr>
+            <w:tcW w:w="1255" w:type="pct"/>
+          </w:tcPr>
+          <w:p>
+            <w:pPr>
+              <w:ind w:left="196" w:hanging="196"/>
+            </w:pPr>
+          </w:p>
+        </w:tc>
+      </w:tr>
+      <w:tr>
+        <w:tc>
+          <w:tcPr>
+            <w:tcW w:w="1248" w:type="pct"/>
+          </w:tcPr>
+          <w:p>
+            <w:pPr>
+              <w:pStyle w:val="CopticHangingVerse"/>
+            </w:pPr>
+            <w:r>
+              <w:t>Ⲭⲉⲣⲉ ⲛⲉ ⲱ̀ Ϯⲡⲁⲣⲑⲉⲛⲟⲥ:</w:t>
+            </w:r>
+          </w:p>
+          <w:p>
+            <w:pPr>
+              <w:pStyle w:val="CopticHangingVerse"/>
+            </w:pPr>
+            <w:r>
+              <w:t>ⲡ̀ϩⲁⲣⲙⲁ ⲛ̀Ⲓⲉⲍⲉⲕⲓⲏⲗ:</w:t>
+            </w:r>
+          </w:p>
+          <w:p>
+            <w:pPr>
+              <w:pStyle w:val="CopticHangingVerse"/>
+            </w:pPr>
+            <w:r>
+              <w:t>ⲭⲉⲣⲉ ⲛⲉ ⲱ̀ Ϯⲡⲁⲣⲑⲉⲛⲟⲥ:</w:t>
+            </w:r>
+          </w:p>
+          <w:p>
+            <w:pPr>
+              <w:pStyle w:val="CopticHangingVerse"/>
+            </w:pPr>
+            <w:r>
+              <w:t>ϯϩⲟⲣⲁⲥⲓⲥ ⲛ̀Ⲇⲁⲛⲓⲏⲗ.</w:t>
+            </w:r>
+          </w:p>
+        </w:tc>
+        <w:tc>
+          <w:tcPr>
+            <w:tcW w:w="1242" w:type="pct"/>
+          </w:tcPr>
+          <w:p/>
+        </w:tc>
+        <w:tc>
+          <w:tcPr>
+            <w:tcW w:w="1255" w:type="pct"/>
+          </w:tcPr>
+          <w:p>
+            <w:pPr>
+              <w:pStyle w:val="EngHangEnd"/>
+            </w:pPr>
+          </w:p>
+        </w:tc>
+        <w:tc>
+          <w:tcPr>
+            <w:tcW w:w="1255" w:type="pct"/>
+          </w:tcPr>
+          <w:p>
+            <w:pPr>
+              <w:ind w:left="196" w:hanging="196"/>
+            </w:pPr>
+          </w:p>
+        </w:tc>
+      </w:tr>
+      <w:tr>
+        <w:tc>
+          <w:tcPr>
+            <w:tcW w:w="1248" w:type="pct"/>
+          </w:tcPr>
+          <w:p>
+            <w:pPr>
+              <w:pStyle w:val="CopticHangingVerse"/>
+            </w:pPr>
+            <w:r>
+              <w:t>Ⲭⲉⲣⲉ ⲛⲉ ⲱ̀ Ϯⲡⲁⲣⲑⲉⲛⲟⲥ:</w:t>
+            </w:r>
+          </w:p>
+          <w:p>
+            <w:pPr>
+              <w:pStyle w:val="CopticHangingVerse"/>
+            </w:pPr>
+            <w:r>
+              <w:t>ⲡ̀ϭⲓⲥⲓ ⲛ̀Ⲏⲗⲓⲁⲥ:</w:t>
+            </w:r>
+          </w:p>
+          <w:p>
+            <w:pPr>
+              <w:pStyle w:val="CopticHangingVerse"/>
+            </w:pPr>
+            <w:r>
+              <w:t>ⲭⲉⲣⲉ ⲛⲉ ⲱ̀ Ϯⲡⲁⲣⲑⲉⲛⲟⲥ:</w:t>
+            </w:r>
+          </w:p>
+          <w:p>
+            <w:pPr>
+              <w:pStyle w:val="CopticHangingVerse"/>
+            </w:pPr>
+            <w:r>
+              <w:t>ⲑⲏⲉⲧⲁⲥⲙⲓⲥⲓ ⲛ̀Ⲙⲁⲥⲓⲁⲥ.</w:t>
+            </w:r>
+          </w:p>
+        </w:tc>
+        <w:tc>
+          <w:tcPr>
+            <w:tcW w:w="1242" w:type="pct"/>
+          </w:tcPr>
+          <w:p/>
+        </w:tc>
+        <w:tc>
+          <w:tcPr>
+            <w:tcW w:w="1255" w:type="pct"/>
+          </w:tcPr>
+          <w:p>
+            <w:pPr>
+              <w:pStyle w:val="EngHangEnd"/>
+            </w:pPr>
+          </w:p>
+        </w:tc>
+        <w:tc>
+          <w:tcPr>
+            <w:tcW w:w="1255" w:type="pct"/>
+          </w:tcPr>
+          <w:p>
+            <w:pPr>
+              <w:ind w:left="196" w:hanging="196"/>
+            </w:pPr>
+          </w:p>
+        </w:tc>
+      </w:tr>
+      <w:tr>
+        <w:tc>
+          <w:tcPr>
+            <w:tcW w:w="1248" w:type="pct"/>
+          </w:tcPr>
+          <w:p>
+            <w:pPr>
+              <w:pStyle w:val="CopticHangingVerse"/>
+            </w:pPr>
+            <w:r>
+              <w:t>Ⲭⲉⲣⲉ ⲛⲉ ⲱ̀ Ϯⲡⲁⲣⲑⲉⲛⲟⲥ:</w:t>
+            </w:r>
+          </w:p>
+          <w:p>
+            <w:pPr>
+              <w:pStyle w:val="CopticHangingVerse"/>
+            </w:pPr>
+            <w:r>
+              <w:t>ⲡⲓϩ̀ⲙⲟⲧ ⲛ̀Ⲉⲗⲓⲥⲉⲟⲥ:</w:t>
+            </w:r>
+          </w:p>
+          <w:p>
+            <w:pPr>
+              <w:pStyle w:val="CopticHangingVerse"/>
+            </w:pPr>
+            <w:r>
+              <w:lastRenderedPageBreak/>
+              <w:t>ⲭⲉⲣⲉ ⲛⲉ ⲱ̀ Ϯⲡⲁⲣⲑⲉⲛⲟⲥ:</w:t>
+            </w:r>
+          </w:p>
+          <w:p>
+            <w:pPr>
+              <w:pStyle w:val="CopticHangingVerse"/>
+            </w:pPr>
+            <w:r>
+              <w:t>ϯϣⲉⲗⲉⲧ ⲛ̀ⲕⲁⲑⲁⲣⲟⲥ.</w:t>
+            </w:r>
+          </w:p>
+        </w:tc>
+        <w:tc>
+          <w:tcPr>
+            <w:tcW w:w="1242" w:type="pct"/>
+          </w:tcPr>
+          <w:p/>
+        </w:tc>
+        <w:tc>
+          <w:tcPr>
+            <w:tcW w:w="1255" w:type="pct"/>
+          </w:tcPr>
+          <w:p>
+            <w:pPr>
+              <w:pStyle w:val="EngHangEnd"/>
+            </w:pPr>
+          </w:p>
+        </w:tc>
+        <w:tc>
+          <w:tcPr>
+            <w:tcW w:w="1255" w:type="pct"/>
+          </w:tcPr>
+          <w:p>
+            <w:pPr>
+              <w:ind w:left="196" w:hanging="196"/>
+            </w:pPr>
+          </w:p>
+        </w:tc>
+      </w:tr>
+      <w:tr>
+        <w:tc>
+          <w:tcPr>
+            <w:tcW w:w="1248" w:type="pct"/>
+          </w:tcPr>
+          <w:p>
+            <w:pPr>
+              <w:pStyle w:val="CopticHangingVerse"/>
+            </w:pPr>
+            <w:r>
+              <w:lastRenderedPageBreak/>
+              <w:t>Ⲭⲉⲣⲉ ⲛⲉ ⲱ̀ Ϯⲡⲁⲣⲑⲉⲛⲟⲥ:</w:t>
+            </w:r>
+          </w:p>
+          <w:p>
+            <w:pPr>
+              <w:pStyle w:val="CopticHangingVerse"/>
+            </w:pPr>
+            <w:r>
+              <w:t>Ϥⲣⲁϣⲓ ⲛ̀ⲛⲓⲁⲅⲅⲉⲗⲟⲥ:</w:t>
+            </w:r>
+          </w:p>
+          <w:p>
+            <w:pPr>
+              <w:pStyle w:val="CopticHangingVerse"/>
+            </w:pPr>
+            <w:r>
+              <w:t>ⲭⲉⲣⲉ ⲛⲉ ⲱ̀ Ϯⲡⲁⲣⲑⲉⲛⲟⲥ:</w:t>
+            </w:r>
+          </w:p>
+          <w:p>
+            <w:pPr>
+              <w:pStyle w:val="CopticHangingVerse"/>
+            </w:pPr>
+            <w:r>
+              <w:t>ⲡ̀ⲟⲩⲛⲟϥ ⲛ̀ⲛⲓⲁⲣⲭⲏⲁⲅⲅⲉⲗⲟⲥ.</w:t>
+            </w:r>
+          </w:p>
+        </w:tc>
+        <w:tc>
+          <w:tcPr>
+            <w:tcW w:w="1242" w:type="pct"/>
+          </w:tcPr>
+          <w:p/>
+        </w:tc>
+        <w:tc>
+          <w:tcPr>
+            <w:tcW w:w="1255" w:type="pct"/>
+          </w:tcPr>
+          <w:p>
+            <w:pPr>
+              <w:pStyle w:val="EngHangEnd"/>
+            </w:pPr>
+          </w:p>
+        </w:tc>
+        <w:tc>
+          <w:tcPr>
+            <w:tcW w:w="1255" w:type="pct"/>
+          </w:tcPr>
+          <w:p>
+            <w:pPr>
+              <w:ind w:left="196" w:hanging="196"/>
+            </w:pPr>
+          </w:p>
+        </w:tc>
+      </w:tr>
+      <w:tr>
+        <w:tc>
+          <w:tcPr>
+            <w:tcW w:w="1248" w:type="pct"/>
+          </w:tcPr>
+          <w:p>
+            <w:pPr>
+              <w:pStyle w:val="CopticHangingVerse"/>
+            </w:pPr>
+            <w:r>
+              <w:t>Ⲭⲉⲣⲉ ⲛⲉ ⲱ̀ Ϯⲡⲁⲣⲑⲉⲛⲟⲥ:</w:t>
+            </w:r>
+          </w:p>
+          <w:p>
+            <w:pPr>
+              <w:pStyle w:val="CopticHangingVerse"/>
+            </w:pPr>
+            <w:r>
+              <w:t>ⲡ̀ⲧⲁⲓⲟ̀ ⲛ̀ⲛⲓⲡⲁⲧⲣⲓⲁⲣⲭⲏⲥ:</w:t>
+            </w:r>
+          </w:p>
+          <w:p>
+            <w:pPr>
+              <w:pStyle w:val="CopticHangingVerse"/>
+            </w:pPr>
+            <w:r>
+              <w:t>ⲭⲉⲣⲉ ⲛⲉ ⲱ̀ Ϯⲡⲁⲣⲑⲉⲛⲟⲥ:</w:t>
+            </w:r>
+          </w:p>
+          <w:p>
+            <w:pPr>
+              <w:pStyle w:val="CopticHangingVerse"/>
+            </w:pPr>
+            <w:r>
+              <w:t>ⲡ̀ϩⲓⲱⲓϣ ⲛ̀ⲧⲉ ⲛⲓⲡ̀ⲣⲟⲫⲏⲧⲏⲥ.</w:t>
+            </w:r>
+          </w:p>
+        </w:tc>
+        <w:tc>
+          <w:tcPr>
+            <w:tcW w:w="1242" w:type="pct"/>
+          </w:tcPr>
+          <w:p/>
+        </w:tc>
+        <w:tc>
+          <w:tcPr>
+            <w:tcW w:w="1255" w:type="pct"/>
+          </w:tcPr>
+          <w:p>
+            <w:pPr>
+              <w:pStyle w:val="EngHangEnd"/>
+            </w:pPr>
+          </w:p>
+        </w:tc>
+        <w:tc>
+          <w:tcPr>
+            <w:tcW w:w="1255" w:type="pct"/>
+          </w:tcPr>
+          <w:p>
+            <w:pPr>
+              <w:ind w:left="196" w:hanging="196"/>
+            </w:pPr>
+          </w:p>
+        </w:tc>
+      </w:tr>
+      <w:tr>
+        <w:tc>
+          <w:tcPr>
+            <w:tcW w:w="1248" w:type="pct"/>
+          </w:tcPr>
+          <w:p>
+            <w:pPr>
+              <w:pStyle w:val="CopticHangingVerse"/>
+            </w:pPr>
+            <w:r>
+              <w:t>Ⲭⲉⲣⲉ ⲛⲉ ⲱ̀ Ϯⲡⲁⲣⲑⲉⲛⲟⲥ:</w:t>
+            </w:r>
+          </w:p>
+          <w:p>
+            <w:pPr>
+              <w:pStyle w:val="CopticHangingVerse"/>
+            </w:pPr>
+            <w:r>
+              <w:t>ⲫ̀ⲗⲁⲥ ⲛ̀ⲛⲓⲁ̀ⲡⲟⲥⲧⲟⲗⲟⲥ:</w:t>
+            </w:r>
+          </w:p>
+          <w:p>
+            <w:pPr>
+              <w:pStyle w:val="CopticHangingVerse"/>
+            </w:pPr>
+            <w:r>
+              <w:t>ⲭⲉⲣⲉ ⲛⲉ ⲱ̀ Ϯⲡⲁⲣⲑⲉⲛⲟⲥ:</w:t>
+            </w:r>
+          </w:p>
+          <w:p>
+            <w:pPr>
+              <w:pStyle w:val="CopticHangingVerse"/>
+            </w:pPr>
+            <w:r>
+              <w:t>ⲛ̀ⲧⲟⲩⲃⲟ ⲛ̀ⲛⲓⲡⲁⲣⲑⲉⲛⲟⲥ.</w:t>
+            </w:r>
+          </w:p>
+        </w:tc>
+        <w:tc>
+          <w:tcPr>
+            <w:tcW w:w="1242" w:type="pct"/>
+          </w:tcPr>
+          <w:p/>
+        </w:tc>
+        <w:tc>
+          <w:tcPr>
+            <w:tcW w:w="1255" w:type="pct"/>
+          </w:tcPr>
+          <w:p>
+            <w:pPr>
+              <w:pStyle w:val="EngHangEnd"/>
+            </w:pPr>
+          </w:p>
+        </w:tc>
+        <w:tc>
+          <w:tcPr>
+            <w:tcW w:w="1255" w:type="pct"/>
+          </w:tcPr>
+          <w:p>
+            <w:pPr>
+              <w:ind w:left="196" w:hanging="196"/>
+            </w:pPr>
+          </w:p>
+        </w:tc>
+      </w:tr>
+      <w:tr>
+        <w:tc>
+          <w:tcPr>
+            <w:tcW w:w="1248" w:type="pct"/>
+          </w:tcPr>
+          <w:p>
+            <w:pPr>
+              <w:pStyle w:val="CopticHangingVerse"/>
+            </w:pPr>
+            <w:r>
+              <w:t>Ⲭⲉⲣⲉ ⲛⲉ ⲱ̀ Ϯⲡⲁⲣⲑⲉⲛⲟⲥ:</w:t>
+            </w:r>
+          </w:p>
+          <w:p>
+            <w:pPr>
+              <w:pStyle w:val="CopticHangingVerse"/>
+            </w:pPr>
+            <w:r>
+              <w:t>ⲡⲓⲭ̀ⲗⲟⲙ ⲛ̀ⲛⲓⲙⲁⲣⲧⲩⲣⲟⲥ:</w:t>
+            </w:r>
+          </w:p>
+          <w:p>
+            <w:pPr>
+              <w:pStyle w:val="CopticHangingVerse"/>
+            </w:pPr>
+            <w:r>
+              <w:t>ⲭⲉⲣⲉ ⲛⲉ ⲱ̀ Ϯⲡⲁⲣⲑⲉⲛⲟⲥ:</w:t>
+            </w:r>
+          </w:p>
+          <w:p>
+            <w:pPr>
+              <w:pStyle w:val="CopticHangingVerse"/>
+            </w:pPr>
+            <w:r>
+              <w:lastRenderedPageBreak/>
+              <w:t>ⲡ̀ⲑⲉⲗⲏⲗ ⲛ̀ⲛⲓⲇⲓⲕⲉⲟⲥ.</w:t>
+            </w:r>
+          </w:p>
+        </w:tc>
+        <w:tc>
+          <w:tcPr>
+            <w:tcW w:w="1242" w:type="pct"/>
+          </w:tcPr>
+          <w:p/>
+        </w:tc>
+        <w:tc>
+          <w:tcPr>
+            <w:tcW w:w="1255" w:type="pct"/>
+          </w:tcPr>
+          <w:p>
+            <w:pPr>
+              <w:pStyle w:val="EngHangEnd"/>
+            </w:pPr>
+          </w:p>
+        </w:tc>
+        <w:tc>
+          <w:tcPr>
+            <w:tcW w:w="1255" w:type="pct"/>
+          </w:tcPr>
+          <w:p>
+            <w:pPr>
+              <w:ind w:left="196" w:hanging="196"/>
+            </w:pPr>
+          </w:p>
+        </w:tc>
+      </w:tr>
+      <w:tr>
+        <w:tc>
+          <w:tcPr>
+            <w:tcW w:w="1248" w:type="pct"/>
+          </w:tcPr>
+          <w:p>
+            <w:pPr>
+              <w:pStyle w:val="CopticHangingVerse"/>
+            </w:pPr>
+            <w:r>
+              <w:lastRenderedPageBreak/>
+              <w:t>Ⲭⲉⲣⲉ ⲛⲉ ⲱ̀ Ϯⲡⲁⲣⲑⲉⲛⲟⲥ:</w:t>
+            </w:r>
+          </w:p>
+          <w:p>
+            <w:pPr>
+              <w:pStyle w:val="CopticHangingVerse"/>
+            </w:pPr>
+            <w:r>
+              <w:t>ⲡ̀ⲧⲁϫⲣⲟ ⲛ̀ⲛⲓⲉⲕⲕ̀ⲗⲏⲥⲓⲁ̀:</w:t>
+            </w:r>
+          </w:p>
+          <w:p>
+            <w:pPr>
+              <w:pStyle w:val="CopticHangingVerse"/>
+            </w:pPr>
+            <w:r>
+              <w:t>ⲭⲉⲣⲉ ⲛⲉ ⲱ̀ Ϯⲡⲁⲣⲑⲉⲛⲟⲥ:</w:t>
+            </w:r>
+          </w:p>
+          <w:p>
+            <w:pPr>
+              <w:pStyle w:val="CopticHangingVerse"/>
+            </w:pPr>
+            <w:r>
+              <w:t>ϯⲁ̀ⲅⲓⲁ ⲙ̀ⲙⲏⲓ Ⲙⲁⲣⲓⲁ.</w:t>
+            </w:r>
+          </w:p>
+        </w:tc>
+        <w:tc>
+          <w:tcPr>
+            <w:tcW w:w="1242" w:type="pct"/>
+          </w:tcPr>
+          <w:p/>
+        </w:tc>
+        <w:tc>
+          <w:tcPr>
+            <w:tcW w:w="1255" w:type="pct"/>
+          </w:tcPr>
+          <w:p>
+            <w:pPr>
+              <w:pStyle w:val="EngHangEnd"/>
+            </w:pPr>
+          </w:p>
+        </w:tc>
+        <w:tc>
+          <w:tcPr>
+            <w:tcW w:w="1255" w:type="pct"/>
+          </w:tcPr>
+          <w:p>
+            <w:pPr>
+              <w:ind w:left="196" w:hanging="196"/>
+            </w:pPr>
+          </w:p>
+        </w:tc>
+      </w:tr>
+      <w:tr>
+        <w:tc>
+          <w:tcPr>
+            <w:tcW w:w="1248" w:type="pct"/>
+          </w:tcPr>
+          <w:p>
+            <w:pPr>
+              <w:pStyle w:val="CopticHangingVerse"/>
+            </w:pPr>
+            <w:r>
+              <w:t>Ⲭⲉⲣⲉ ⲛⲉ ⲱ̀ Ϯⲡⲁⲣⲑⲉⲛⲟⲥ:</w:t>
+            </w:r>
+          </w:p>
+          <w:p>
+            <w:pPr>
+              <w:pStyle w:val="CopticHangingVerse"/>
+            </w:pPr>
+            <w:r>
+              <w:t>ϯⲙⲟⲩⲙⲓ ⲛ̀ⲱⲛϧ ⲉ̀ⲧⲁⲥⲃⲉⲃⲓ:</w:t>
+            </w:r>
+          </w:p>
+          <w:p>
+            <w:pPr>
+              <w:pStyle w:val="CopticHangingVerse"/>
+            </w:pPr>
+            <w:r>
+              <w:t>ⲭⲉⲣⲉ ⲛⲉ ⲱ̀ Ϯⲡⲁⲣⲑⲉⲛⲟⲥ:</w:t>
+            </w:r>
+          </w:p>
+          <w:p>
+            <w:pPr>
+              <w:pStyle w:val="CopticHangingVerse"/>
+            </w:pPr>
+            <w:r>
+              <w:t>ⲡ̀ⲭⲱ ⲉ̀ⲃⲟⲗ ⲛ̀ⲧⲉ ⲛⲓⲛⲟⲃⲓ.</w:t>
+            </w:r>
+          </w:p>
+        </w:tc>
+        <w:tc>
+          <w:tcPr>
+            <w:tcW w:w="1242" w:type="pct"/>
+          </w:tcPr>
+          <w:p/>
+        </w:tc>
+        <w:tc>
+          <w:tcPr>
+            <w:tcW w:w="1255" w:type="pct"/>
+          </w:tcPr>
+          <w:p>
+            <w:pPr>
+              <w:pStyle w:val="EngHangEnd"/>
+            </w:pPr>
+          </w:p>
+        </w:tc>
+        <w:tc>
+          <w:tcPr>
+            <w:tcW w:w="1255" w:type="pct"/>
+          </w:tcPr>
+          <w:p>
+            <w:pPr>
+              <w:ind w:left="196" w:hanging="196"/>
+            </w:pPr>
+          </w:p>
+        </w:tc>
+      </w:tr>
+      <w:tr>
+        <w:tc>
+          <w:tcPr>
+            <w:tcW w:w="1248" w:type="pct"/>
+          </w:tcPr>
+          <w:p>
+            <w:pPr>
+              <w:pStyle w:val="CopticHangingVerse"/>
+            </w:pPr>
+            <w:r>
+              <w:t>Ⲭⲉⲣⲉ ⲛⲉ ⲱ̀ Ϯⲡⲁⲣⲑⲉⲛⲟⲥ:</w:t>
+            </w:r>
+          </w:p>
+          <w:p>
+            <w:pPr>
+              <w:pStyle w:val="CopticHangingVerse"/>
+            </w:pPr>
+            <w:r>
+              <w:t>ⲡⲓⲥ̀ⲡⲉⲣⲙⲁ ⲛ̀ⲧⲉ Ⲡⲓⲥ̀ⲣⲁⲏⲗ:</w:t>
+            </w:r>
+          </w:p>
+          <w:p>
+            <w:pPr>
+              <w:pStyle w:val="CopticHangingVerse"/>
+            </w:pPr>
+            <w:r>
+              <w:t>ⲭⲉⲣⲉ ⲛⲉ ⲱ̀ Ϯⲡⲁⲣⲑⲉⲛⲟⲥ:</w:t>
+            </w:r>
+          </w:p>
+          <w:p>
+            <w:pPr>
+              <w:pStyle w:val="CopticHangingVerse"/>
+            </w:pPr>
+            <w:r>
+              <w:t>ⲁⲣⲉϫ̀ⲫⲟ ⲛⲁⲛ ⲛ̀Ⲉⲙⲙⲁⲛⲟⲩⲏⲗ.</w:t>
+            </w:r>
+          </w:p>
+        </w:tc>
+        <w:tc>
+          <w:tcPr>
+            <w:tcW w:w="1242" w:type="pct"/>
+          </w:tcPr>
+          <w:p/>
+        </w:tc>
+        <w:tc>
+          <w:tcPr>
+            <w:tcW w:w="1255" w:type="pct"/>
+          </w:tcPr>
+          <w:p>
+            <w:pPr>
+              <w:pStyle w:val="EngHangEnd"/>
+            </w:pPr>
+          </w:p>
+        </w:tc>
+        <w:tc>
+          <w:tcPr>
+            <w:tcW w:w="1255" w:type="pct"/>
+          </w:tcPr>
+          <w:p>
+            <w:pPr>
+              <w:ind w:left="196" w:hanging="196"/>
+            </w:pPr>
+          </w:p>
+        </w:tc>
+      </w:tr>
+      <w:tr>
+        <w:tc>
+          <w:tcPr>
+            <w:tcW w:w="1248" w:type="pct"/>
+          </w:tcPr>
+          <w:p>
+            <w:pPr>
+              <w:pStyle w:val="CopticHangingVerse"/>
+            </w:pPr>
+            <w:r>
+              <w:t>Ⲭⲉⲣⲉ ⲛⲉ ⲱ̀ Ϯⲡⲁⲣⲑⲉⲛⲟⲥ:</w:t>
+            </w:r>
+          </w:p>
+          <w:p>
+            <w:pPr>
+              <w:pStyle w:val="CopticHangingVerse"/>
+            </w:pPr>
+            <w:r>
+              <w:t>ⲧ̀ϩⲉⲃⲥⲱ ⲛ̀ⲛⲓⲥⲧ̀ⲁⲩⲣⲟⲫⲟⲣⲟⲥ:</w:t>
+            </w:r>
+          </w:p>
+          <w:p>
+            <w:pPr>
+              <w:pStyle w:val="CopticHangingVerse"/>
+            </w:pPr>
+            <w:r>
+              <w:t>ⲭⲉⲣⲉ ⲛⲉ ⲱ̀ Ϯⲡⲁⲣⲑⲉⲛⲟⲥ:</w:t>
+            </w:r>
+          </w:p>
+          <w:p>
+            <w:pPr>
+              <w:pStyle w:val="CopticHangingVerse"/>
+            </w:pPr>
+            <w:r>
+              <w:t>ϯϩⲉⲗⲡⲓⲥ ⲛ̀ⲛⲓⲝ̀ⲣⲓⲥⲧⲓⲁⲛⲟⲥ.</w:t>
+            </w:r>
+          </w:p>
+        </w:tc>
+        <w:tc>
+          <w:tcPr>
+            <w:tcW w:w="1242" w:type="pct"/>
+          </w:tcPr>
+          <w:p/>
+        </w:tc>
+        <w:tc>
+          <w:tcPr>
+            <w:tcW w:w="1255" w:type="pct"/>
+          </w:tcPr>
+          <w:p>
+            <w:pPr>
+              <w:pStyle w:val="EngHangEnd"/>
+            </w:pPr>
+          </w:p>
+        </w:tc>
+        <w:tc>
+          <w:tcPr>
+            <w:tcW w:w="1255" w:type="pct"/>
+          </w:tcPr>
+          <w:p>
+            <w:pPr>
+              <w:ind w:left="196" w:hanging="196"/>
+            </w:pPr>
+          </w:p>
+        </w:tc>
+      </w:tr>
+      <w:tr>
+        <w:tc>
+          <w:tcPr>
+            <w:tcW w:w="1248" w:type="pct"/>
+          </w:tcPr>
+          <w:p>
+            <w:pPr>
+              <w:pStyle w:val="CopticHangingVerse"/>
+            </w:pPr>
+            <w:r>
+              <w:lastRenderedPageBreak/>
+              <w:t xml:space="preserve">Ⲧⲉⲛϯϩⲟ ⲁ̀ⲣⲓⲡⲉⲛⲙⲉⲩⲓ̀: </w:t>
+            </w:r>
+          </w:p>
+          <w:p>
+            <w:pPr>
+              <w:pStyle w:val="CopticHangingVerse"/>
+            </w:pPr>
+            <w:r>
+              <w:t>ⲱ̀ ϯⲡ̀ⲣⲟⲥⲧⲁⲧⲏⲥ ⲉ̀ⲧⲉⲛϩⲟⲧ:</w:t>
+            </w:r>
+          </w:p>
+          <w:p>
+            <w:pPr>
+              <w:pStyle w:val="CopticHangingVerse"/>
+            </w:pPr>
+            <w:r>
+              <w:t>ⲛⲁϩⲣⲉⲛ Ⲡⲟ̄ⲥ̄ ⲫⲏⲉ̀ⲧⲁⲫⲉⲣⲣⲱⲙⲓ:</w:t>
+            </w:r>
+          </w:p>
+          <w:p>
+            <w:pPr>
+              <w:pStyle w:val="CopticHangingVerse"/>
+            </w:pPr>
+            <w:r>
+              <w:t>ⲟⲩⲟϩ ⲁϥϯ ⲛⲁⲛ ⲙ̀ⲡⲉϥϩ̀ⲙⲟⲧ.</w:t>
+            </w:r>
+          </w:p>
+        </w:tc>
+        <w:tc>
+          <w:tcPr>
+            <w:tcW w:w="1242" w:type="pct"/>
+          </w:tcPr>
+          <w:p/>
+        </w:tc>
+        <w:tc>
+          <w:tcPr>
+            <w:tcW w:w="1255" w:type="pct"/>
+          </w:tcPr>
+          <w:p>
+            <w:pPr>
+              <w:pStyle w:val="EngHangEnd"/>
+            </w:pPr>
+          </w:p>
+        </w:tc>
+        <w:tc>
+          <w:tcPr>
+            <w:tcW w:w="1255" w:type="pct"/>
+          </w:tcPr>
+          <w:p>
+            <w:pPr>
+              <w:ind w:left="196" w:hanging="196"/>
+            </w:pPr>
+          </w:p>
+        </w:tc>
+      </w:tr>
+      <w:tr>
+        <w:tc>
+          <w:tcPr>
+            <w:tcW w:w="1248" w:type="pct"/>
+          </w:tcPr>
+          <w:p>
+            <w:pPr>
+              <w:pStyle w:val="CopticHangingVerse"/>
+            </w:pPr>
+            <w:r>
+              <w:t>Ⲉⲑⲣⲉϥⲧⲁϫⲣⲟⲛ ϧⲉⲛ ⲡⲓⲛⲁϩϯ:</w:t>
+            </w:r>
+          </w:p>
+          <w:p>
+            <w:pPr>
+              <w:pStyle w:val="CopticHangingVerse"/>
+            </w:pPr>
+            <w:r>
+              <w:t>ⲁⲛⲟⲛ ⲧⲏⲣⲉⲛ ϧⲁ ⲛⲉϥⲉ̀ⲥⲱⲟⲩ:</w:t>
+            </w:r>
+          </w:p>
+          <w:p>
+            <w:pPr>
+              <w:pStyle w:val="CopticHangingVerse"/>
+            </w:pPr>
+            <w:r>
+              <w:t>ⲛ̀ⲧⲉϥϭⲓⲙⲱⲓⲧ ⲛⲁⲛ ϧⲉⲛ ⲡⲉϥϯⲙⲁϯ:</w:t>
+            </w:r>
+          </w:p>
+          <w:p>
+            <w:pPr>
+              <w:pStyle w:val="CopticHangingVerse"/>
+            </w:pPr>
+            <w:r>
+              <w:t>ϣⲁ ⲡ̀ϫⲱⲕ ⲉ̀ⲃⲟⲗ ⲛ̀ⲛⲓⲉ̀ϩⲟⲟⲩ.</w:t>
+            </w:r>
+          </w:p>
+        </w:tc>
+        <w:tc>
+          <w:tcPr>
+            <w:tcW w:w="1242" w:type="pct"/>
+          </w:tcPr>
+          <w:p/>
+        </w:tc>
+        <w:tc>
+          <w:tcPr>
+            <w:tcW w:w="1255" w:type="pct"/>
+          </w:tcPr>
+          <w:p>
+            <w:pPr>
+              <w:pStyle w:val="EngHangEnd"/>
+            </w:pPr>
+          </w:p>
+        </w:tc>
+        <w:tc>
+          <w:tcPr>
+            <w:tcW w:w="1255" w:type="pct"/>
+          </w:tcPr>
+          <w:p>
+            <w:pPr>
+              <w:ind w:left="196" w:hanging="196"/>
+            </w:pPr>
+          </w:p>
+        </w:tc>
+      </w:tr>
+      <w:tr>
+        <w:tc>
+          <w:tcPr>
+            <w:tcW w:w="1248" w:type="pct"/>
+          </w:tcPr>
+          <w:p>
+            <w:pPr>
+              <w:pStyle w:val="CopticHangingVerse"/>
+            </w:pPr>
+            <w:r>
+              <w:t>Ⲛⲧⲉϥⲁ̀ⲣⲉϩ ⲉ̀ⲡⲉⲛⲙⲁⲛⲉ̀ⲥⲱⲟⲩ:</w:t>
+            </w:r>
+          </w:p>
+          <w:p>
+            <w:pPr>
+              <w:pStyle w:val="CopticHangingVerse"/>
+            </w:pPr>
+            <w:r>
+              <w:t>ⲁⲃⲃⲁ (…) ⲉϥⲉ̀ϭⲓⲥⲓ ⲙ̀ⲡⲉϥⲱ̀ⲟⲩ:</w:t>
+            </w:r>
+          </w:p>
+          <w:p>
+            <w:pPr>
+              <w:pStyle w:val="CopticHangingVerse"/>
+            </w:pPr>
+            <w:r>
+              <w:t>ⲉⲑⲣⲉϥⲁ̀ⲙⲟⲛⲓ ⲙ̀ⲡⲉϥⲗⲁⲟⲥ:</w:t>
+            </w:r>
+          </w:p>
+          <w:p>
+            <w:pPr>
+              <w:pStyle w:val="CopticHangingVerse"/>
+            </w:pPr>
+            <w:r>
+              <w:t>ⲛⲉⲙ ⲛⲉⲛⲓⲟϯ ⲛ̀ⲉ̀ⲡⲓⲥⲕⲟⲡⲟⲥ.</w:t>
+            </w:r>
+          </w:p>
+        </w:tc>
+        <w:tc>
+          <w:tcPr>
+            <w:tcW w:w="1242" w:type="pct"/>
+          </w:tcPr>
+          <w:p/>
+        </w:tc>
+        <w:tc>
+          <w:tcPr>
+            <w:tcW w:w="1255" w:type="pct"/>
+          </w:tcPr>
+          <w:p>
+            <w:pPr>
+              <w:pStyle w:val="EngHangEnd"/>
+            </w:pPr>
+          </w:p>
+        </w:tc>
+        <w:tc>
+          <w:tcPr>
+            <w:tcW w:w="1255" w:type="pct"/>
+          </w:tcPr>
+          <w:p>
+            <w:pPr>
+              <w:ind w:left="196" w:hanging="196"/>
+            </w:pPr>
+          </w:p>
+        </w:tc>
+      </w:tr>
+      <w:tr>
+        <w:tc>
+          <w:tcPr>
+            <w:tcW w:w="1248" w:type="pct"/>
+          </w:tcPr>
+          <w:p>
+            <w:pPr>
+              <w:pStyle w:val="CopticHangingVerse"/>
+            </w:pPr>
+            <w:r>
+              <w:t>Ⲛⲧⲉϥϣⲱⲡ ⲉ̀ⲣⲟϥ ⲛ̀ⲛⲉⲛⲉⲩⲭⲏ:</w:t>
+            </w:r>
+          </w:p>
+          <w:p>
+            <w:pPr>
+              <w:pStyle w:val="CopticHangingVerse"/>
+            </w:pPr>
+            <w:r>
+              <w:t>ⲛ̀ⲧⲉϥϣⲱⲡⲓ ⲛⲁⲛ ⲛ̀ⲟⲩⲙⲁⲙ̀ⲫⲱⲧ:</w:t>
+            </w:r>
+          </w:p>
+          <w:p>
+            <w:pPr>
+              <w:pStyle w:val="CopticHangingVerse"/>
+            </w:pPr>
+            <w:r>
+              <w:t>ⲛ̀ⲧⲉϥϯⲙ̀ⲧⲟⲛ ⲛ̀ⲛⲓⲯⲩⲭⲏ:</w:t>
+            </w:r>
+          </w:p>
+          <w:p>
+            <w:pPr>
+              <w:pStyle w:val="CopticHangingVerse"/>
+            </w:pPr>
+            <w:r>
+              <w:t>ⲛ̀ⲛⲓⲭ̀ⲣⲓⲥⲧⲓⲁⲛⲟⲥ ⲉ̀ⲧⲁⲩⲉⲛⲕⲟⲧ.</w:t>
+            </w:r>
+          </w:p>
+        </w:tc>
+        <w:tc>
+          <w:tcPr>
+            <w:tcW w:w="1242" w:type="pct"/>
+          </w:tcPr>
+          <w:p/>
+        </w:tc>
+        <w:tc>
+          <w:tcPr>
+            <w:tcW w:w="1255" w:type="pct"/>
+          </w:tcPr>
+          <w:p>
+            <w:pPr>
+              <w:pStyle w:val="EngHangEnd"/>
+            </w:pPr>
+          </w:p>
+        </w:tc>
+        <w:tc>
+          <w:tcPr>
+            <w:tcW w:w="1255" w:type="pct"/>
+          </w:tcPr>
+          <w:p>
+            <w:pPr>
+              <w:ind w:left="196" w:hanging="196"/>
+            </w:pPr>
+          </w:p>
+        </w:tc>
+      </w:tr>
+      <w:tr>
+        <w:tc>
+          <w:tcPr>
+            <w:tcW w:w="1248" w:type="pct"/>
+          </w:tcPr>
+          <w:p>
+            <w:pPr>
+              <w:pStyle w:val="CopticHangingVerse"/>
+            </w:pPr>
+            <w:r>
+              <w:t>Ⲛⲧⲉϥϯ ⲛⲁⲛ ⲛ̀ⲟⲩⲡⲁⲣⲣⲏⲥⲓⲁ̀:</w:t>
+            </w:r>
+          </w:p>
+          <w:p>
+            <w:pPr>
+              <w:pStyle w:val="CopticHangingVerse"/>
+            </w:pPr>
+            <w:r>
+              <w:lastRenderedPageBreak/>
+              <w:t>Ϩⲓⲧⲉⲛ ⲛⲓⲧⲱⲃϩ ⲛⲉⲙ ⲛⲓⲡ̀ⲣⲉⲥⲃⲓⲁ̀:</w:t>
+            </w:r>
+          </w:p>
+          <w:p>
+            <w:pPr>
+              <w:pStyle w:val="CopticHangingVerse"/>
+            </w:pPr>
+            <w:r>
+              <w:t>ⲛⲧⲉ̀ ⲧⲉⲛⲟ̄ⲥ̄ ⲛ̀ⲛⲏⲃ Ⲙⲁⲣⲓⲁ̀:</w:t>
+            </w:r>
+          </w:p>
+          <w:p>
+            <w:pPr>
+              <w:pStyle w:val="CopticHangingVerse"/>
+            </w:pPr>
+            <w:r>
+              <w:t>ϣⲁ ⲛ̀ϫⲱⲕ ⲉ̀ⲃⲟⲗ ⲛ̀ⲛⲓⲥⲩⲛⲧⲉⲛⲗⲓⲁ̀.</w:t>
+            </w:r>
+          </w:p>
+        </w:tc>
+        <w:tc>
+          <w:tcPr>
+            <w:tcW w:w="1242" w:type="pct"/>
+          </w:tcPr>
+          <w:p/>
+        </w:tc>
+        <w:tc>
+          <w:tcPr>
+            <w:tcW w:w="1255" w:type="pct"/>
+          </w:tcPr>
+          <w:p>
+            <w:pPr>
+              <w:pStyle w:val="EngHangEnd"/>
+            </w:pPr>
+          </w:p>
+        </w:tc>
+        <w:tc>
+          <w:tcPr>
+            <w:tcW w:w="1255" w:type="pct"/>
+          </w:tcPr>
+          <w:p>
+            <w:pPr>
+              <w:ind w:left="196" w:hanging="196"/>
+            </w:pPr>
+          </w:p>
+        </w:tc>
+      </w:tr>
+      <w:tr>
+        <w:tc>
+          <w:tcPr>
+            <w:tcW w:w="1248" w:type="pct"/>
+          </w:tcPr>
+          <w:p>
+            <w:pPr>
+              <w:pStyle w:val="CopticHangingVerse"/>
+            </w:pPr>
+            <w:r>
+              <w:lastRenderedPageBreak/>
+              <w:t xml:space="preserve">Ⲧⲉⲛϯⲱ̀ⲟⲩ ⲛⲉ ⲱ̀ ⲑⲏⲉⲧⲉⲛϩⲟⲧ: </w:t>
+            </w:r>
+          </w:p>
+          <w:p>
+            <w:pPr>
+              <w:pStyle w:val="CopticHangingVerse"/>
+            </w:pPr>
+            <w:r>
+              <w:t>ⲛⲉⲙ ⲡⲓⲁⲅⲅⲉⲗⲟⲥ ⲛ̀ⲧⲉ ⲡⲓⲥ̀ⲙⲟⲩ:</w:t>
+            </w:r>
+          </w:p>
+          <w:p>
+            <w:pPr>
+              <w:pStyle w:val="CopticHangingVerse"/>
+            </w:pPr>
+            <w:r>
+              <w:t>ϫⲉ ⲭⲉⲣⲉ ⲫⲏⲉⲑⲙⲉϩ ⲛ̀ϩ̀ⲙⲟⲧ:</w:t>
+            </w:r>
+          </w:p>
+          <w:p>
+            <w:pPr>
+              <w:pStyle w:val="CopticHangingVerse"/>
+            </w:pPr>
+            <w:r>
+              <w:t>ⲟ̀ Ⲕⲩⲣⲓⲟⲥ ⲙⲉⲧⲁ ⲥⲟⲩ.</w:t>
+            </w:r>
+          </w:p>
+        </w:tc>
+        <w:tc>
+          <w:tcPr>
+            <w:tcW w:w="1242" w:type="pct"/>
+          </w:tcPr>
+          <w:p/>
+        </w:tc>
+        <w:tc>
+          <w:tcPr>
+            <w:tcW w:w="1255" w:type="pct"/>
+          </w:tcPr>
+          <w:p>
+            <w:pPr>
+              <w:pStyle w:val="EngHangEnd"/>
+            </w:pPr>
+          </w:p>
+        </w:tc>
+        <w:tc>
+          <w:tcPr>
+            <w:tcW w:w="1255" w:type="pct"/>
+          </w:tcPr>
+          <w:p>
+            <w:pPr>
+              <w:ind w:left="196" w:hanging="196"/>
+            </w:pPr>
+          </w:p>
+        </w:tc>
+      </w:tr>
+      <w:tr>
+        <w:tc>
+          <w:tcPr>
+            <w:tcW w:w="1248" w:type="pct"/>
+          </w:tcPr>
+          <w:p>
+            <w:pPr>
+              <w:pStyle w:val="CopticHangingVerse"/>
+            </w:pPr>
+            <w:r>
+              <w:t>Ⲁⲣⲓⲡ̀ⲣⲉⲥⲃⲉⲩⲓⲛ ⲉ̀ϩ̀ⲣⲏⲓ ⲉ̀ϫⲱⲛ:</w:t>
+            </w:r>
+          </w:p>
+          <w:p>
+            <w:pPr>
+              <w:pStyle w:val="CopticHangingVerse"/>
+            </w:pPr>
+            <w:r>
+              <w:t>ⲱ̀ ⲧⲉⲛⲟ̄ⲥ̄ ⲛ̀ⲛⲏⲃ ⲧⲏⲣⲉⲛ ϯⲑⲉⲟ̀ⲧⲟⲕⲟⲥ:</w:t>
+            </w:r>
+          </w:p>
+          <w:p>
+            <w:pPr>
+              <w:pStyle w:val="CopticHangingVerse"/>
+            </w:pPr>
+            <w:r>
+              <w:t>Ⲙⲁⲣⲓⲁ ⲑ̀ⲙⲁⲩ ⲙ̀Ⲡⲉⲛⲥⲱⲧⲏⲣ:</w:t>
+            </w:r>
+          </w:p>
+          <w:p>
+            <w:pPr>
+              <w:pStyle w:val="CopticHangingVerse"/>
+            </w:pPr>
+            <w:r>
+              <w:t>ⲛ̀ⲧⲉϥⲭⲁ ⲛⲉⲛⲟⲃⲓ ⲛⲁⲛ ⲉ̀ⲃⲟⲗ.</w:t>
+            </w:r>
+          </w:p>
+        </w:tc>
+        <w:tc>
+          <w:tcPr>
+            <w:tcW w:w="1242" w:type="pct"/>
+          </w:tcPr>
+          <w:p/>
+        </w:tc>
+        <w:tc>
+          <w:tcPr>
+            <w:tcW w:w="1255" w:type="pct"/>
+          </w:tcPr>
+          <w:p>
+            <w:pPr>
+              <w:pStyle w:val="EngHangEnd"/>
+            </w:pPr>
           </w:p>
         </w:tc>
         <w:tc>
@@ -472,7 +2525,7 @@
 </file>
 
 <file path=word/endnotes.xml><?xml version="1.0" encoding="utf-8"?>
-<w:endnotes xmlns:ve="http://schemas.openxmlformats.org/markup-compatibility/2006" xmlns:o="urn:schemas-microsoft-com:office:office" xmlns:r="http://schemas.openxmlformats.org/officeDocument/2006/relationships" xmlns:m="http://schemas.openxmlformats.org/officeDocument/2006/math" xmlns:v="urn:schemas-microsoft-com:vml" xmlns:wp="http://schemas.openxmlformats.org/drawingml/2006/wordprocessingDrawing" xmlns:w10="urn:schemas-microsoft-com:office:word" xmlns:w="http://schemas.openxmlformats.org/wordprocessingml/2006/main" xmlns:wne="http://schemas.microsoft.com/office/word/2006/wordml">
+<w:endnotes xmlns:wpc="http://schemas.microsoft.com/office/word/2010/wordprocessingCanvas" xmlns:mc="http://schemas.openxmlformats.org/markup-compatibility/2006" xmlns:o="urn:schemas-microsoft-com:office:office" xmlns:r="http://schemas.openxmlformats.org/officeDocument/2006/relationships" xmlns:m="http://schemas.openxmlformats.org/officeDocument/2006/math" xmlns:v="urn:schemas-microsoft-com:vml" xmlns:wp14="http://schemas.microsoft.com/office/word/2010/wordprocessingDrawing" xmlns:wp="http://schemas.openxmlformats.org/drawingml/2006/wordprocessingDrawing" xmlns:w10="urn:schemas-microsoft-com:office:word" xmlns:w="http://schemas.openxmlformats.org/wordprocessingml/2006/main" xmlns:w14="http://schemas.microsoft.com/office/word/2010/wordml" xmlns:wpg="http://schemas.microsoft.com/office/word/2010/wordprocessingGroup" xmlns:wpi="http://schemas.microsoft.com/office/word/2010/wordprocessingInk" xmlns:wne="http://schemas.microsoft.com/office/word/2006/wordml" xmlns:wps="http://schemas.microsoft.com/office/word/2010/wordprocessingShape" mc:Ignorable="w14 wp14">
   <w:endnote w:type="separator" w:id="-1">
     <w:p>
       <w:pPr>
@@ -497,7 +2550,7 @@
 </file>
 
 <file path=word/footnotes.xml><?xml version="1.0" encoding="utf-8"?>
-<w:footnotes xmlns:ve="http://schemas.openxmlformats.org/markup-compatibility/2006" xmlns:o="urn:schemas-microsoft-com:office:office" xmlns:r="http://schemas.openxmlformats.org/officeDocument/2006/relationships" xmlns:m="http://schemas.openxmlformats.org/officeDocument/2006/math" xmlns:v="urn:schemas-microsoft-com:vml" xmlns:wp="http://schemas.openxmlformats.org/drawingml/2006/wordprocessingDrawing" xmlns:w10="urn:schemas-microsoft-com:office:word" xmlns:w="http://schemas.openxmlformats.org/wordprocessingml/2006/main" xmlns:wne="http://schemas.microsoft.com/office/word/2006/wordml">
+<w:footnotes xmlns:wpc="http://schemas.microsoft.com/office/word/2010/wordprocessingCanvas" xmlns:mc="http://schemas.openxmlformats.org/markup-compatibility/2006" xmlns:o="urn:schemas-microsoft-com:office:office" xmlns:r="http://schemas.openxmlformats.org/officeDocument/2006/relationships" xmlns:m="http://schemas.openxmlformats.org/officeDocument/2006/math" xmlns:v="urn:schemas-microsoft-com:vml" xmlns:wp14="http://schemas.microsoft.com/office/word/2010/wordprocessingDrawing" xmlns:wp="http://schemas.openxmlformats.org/drawingml/2006/wordprocessingDrawing" xmlns:w10="urn:schemas-microsoft-com:office:word" xmlns:w="http://schemas.openxmlformats.org/wordprocessingml/2006/main" xmlns:w14="http://schemas.microsoft.com/office/word/2010/wordml" xmlns:wpg="http://schemas.microsoft.com/office/word/2010/wordprocessingGroup" xmlns:wpi="http://schemas.microsoft.com/office/word/2010/wordprocessingInk" xmlns:wne="http://schemas.microsoft.com/office/word/2006/wordml" xmlns:wps="http://schemas.microsoft.com/office/word/2010/wordprocessingShape" mc:Ignorable="w14 wp14">
   <w:footnote w:type="separator" w:id="-1">
     <w:p>
       <w:pPr>
@@ -522,7 +2575,7 @@
 </file>
 
 <file path=word/styles.xml><?xml version="1.0" encoding="utf-8"?>
-<w:styles xmlns:r="http://schemas.openxmlformats.org/officeDocument/2006/relationships" xmlns:w="http://schemas.openxmlformats.org/wordprocessingml/2006/main">
+<w:styles xmlns:mc="http://schemas.openxmlformats.org/markup-compatibility/2006" xmlns:r="http://schemas.openxmlformats.org/officeDocument/2006/relationships" xmlns:w="http://schemas.openxmlformats.org/wordprocessingml/2006/main" xmlns:w14="http://schemas.microsoft.com/office/word/2010/wordml" mc:Ignorable="w14">
   <w:docDefaults>
     <w:rPrDefault>
       <w:rPr>
@@ -723,7 +2776,6 @@
     <w:uiPriority w:val="99"/>
     <w:semiHidden/>
     <w:unhideWhenUsed/>
-    <w:qFormat/>
     <w:tblPr>
       <w:tblInd w:w="0" w:type="dxa"/>
       <w:tblCellMar>
@@ -764,7 +2816,6 @@
       <w:spacing w:after="0" w:line="240" w:lineRule="auto"/>
     </w:pPr>
     <w:tblPr>
-      <w:tblInd w:w="0" w:type="dxa"/>
       <w:tblBorders>
         <w:top w:val="single" w:sz="4" w:space="0" w:color="auto"/>
         <w:left w:val="single" w:sz="4" w:space="0" w:color="auto"/>
@@ -773,12 +2824,6 @@
         <w:insideH w:val="single" w:sz="4" w:space="0" w:color="auto"/>
         <w:insideV w:val="single" w:sz="4" w:space="0" w:color="auto"/>
       </w:tblBorders>
-      <w:tblCellMar>
-        <w:top w:w="0" w:type="dxa"/>
-        <w:left w:w="108" w:type="dxa"/>
-        <w:bottom w:w="0" w:type="dxa"/>
-        <w:right w:w="108" w:type="dxa"/>
-      </w:tblCellMar>
     </w:tblPr>
   </w:style>
   <w:style w:type="paragraph" w:customStyle="1" w:styleId="Coptic">
@@ -1660,7 +3705,7 @@
 </file>
 
 <file path=customXml/itemProps1.xml><?xml version="1.0" encoding="utf-8"?>
-<ds:datastoreItem xmlns:ds="http://schemas.openxmlformats.org/officeDocument/2006/customXml" ds:itemID="{D0A76918-7BF3-4985-929A-385A28C97D19}">
+<ds:datastoreItem xmlns:ds="http://schemas.openxmlformats.org/officeDocument/2006/customXml" ds:itemID="{0E3AB6D1-A374-4E8C-B140-C8392815B750}">
   <ds:schemaRefs>
     <ds:schemaRef ds:uri="http://schemas.openxmlformats.org/officeDocument/2006/bibliography"/>
   </ds:schemaRefs>

</xml_diff>

<commit_message>
added Koiak doxology 6 and 7
</commit_message>
<xml_diff>
--- a/Doxologies/13 Koiahk 6.docx
+++ b/Doxologies/13 Koiahk 6.docx
@@ -119,9 +119,47 @@
             <w:tcW w:w="1255" w:type="pct"/>
           </w:tcPr>
           <w:p>
-            <w:pPr>
-              <w:pStyle w:val="EngHangEnd"/>
-            </w:pPr>
+            <w:r>
+              <w:t xml:space="preserve">It is </w:t>
+            </w:r>
+            <w:r>
+              <w:t>in truth meet</w:t>
+            </w:r>
+          </w:p>
+          <w:p>
+            <w:r>
+              <w:t>And right that we sing</w:t>
+            </w:r>
+          </w:p>
+          <w:p>
+            <w:r>
+              <w:t>To the True God,</w:t>
+            </w:r>
+          </w:p>
+          <w:p>
+            <w:pPr>
+              <w:rPr>
+                <w:rFonts w:ascii="Arial Unicode MS" w:eastAsia="Arial Unicode MS" w:hAnsi="Arial Unicode MS" w:cs="Arial Unicode MS"/>
+              </w:rPr>
+            </w:pPr>
+            <w:r>
+              <w:t>T</w:t>
+            </w:r>
+            <w:r>
+              <w:t xml:space="preserve">he Lord </w:t>
+            </w:r>
+            <w:r>
+              <w:t>in the</w:t>
+            </w:r>
+            <w:r>
+              <w:t xml:space="preserve"> heaven</w:t>
+            </w:r>
+            <w:r>
+              <w:t>s</w:t>
+            </w:r>
+            <w:r>
+              <w:t>.</w:t>
+            </w:r>
           </w:p>
         </w:tc>
         <w:tc>
@@ -203,9 +241,24 @@
             <w:tcW w:w="1255" w:type="pct"/>
           </w:tcPr>
           <w:p>
-            <w:pPr>
-              <w:pStyle w:val="EngHangEnd"/>
-            </w:pPr>
+            <w:r>
+              <w:t>His Name is blessed and sweat</w:t>
+            </w:r>
+          </w:p>
+          <w:p>
+            <w:r>
+              <w:t>On the lips of the saints.</w:t>
+            </w:r>
+          </w:p>
+          <w:p>
+            <w:r>
+              <w:t>This is God the Father,</w:t>
+            </w:r>
+          </w:p>
+          <w:p>
+            <w:r>
+              <w:t>The Son and the Holy Spirit.</w:t>
+            </w:r>
           </w:p>
         </w:tc>
         <w:tc>
@@ -295,9 +348,32 @@
             <w:tcW w:w="1255" w:type="pct"/>
           </w:tcPr>
           <w:p>
-            <w:pPr>
-              <w:pStyle w:val="EngHangEnd"/>
-            </w:pPr>
+            <w:r>
+              <w:t>And that we glorify</w:t>
+            </w:r>
+          </w:p>
+          <w:p>
+            <w:r>
+              <w:t xml:space="preserve">The chaste Mary, the </w:t>
+            </w:r>
+            <w:proofErr w:type="spellStart"/>
+            <w:r>
+              <w:t>Theotokos</w:t>
+            </w:r>
+            <w:proofErr w:type="spellEnd"/>
+            <w:r>
+              <w:t>,</w:t>
+            </w:r>
+          </w:p>
+          <w:p>
+            <w:r>
+              <w:t>The second tabernacle,</w:t>
+            </w:r>
+          </w:p>
+          <w:p>
+            <w:r>
+              <w:t>The true treasure.</w:t>
+            </w:r>
           </w:p>
         </w:tc>
         <w:tc>
@@ -355,23 +431,13 @@
           </w:tcPr>
           <w:p>
             <w:r>
-              <w:t xml:space="preserve">And we cry out </w:t>
-            </w:r>
-            <w:proofErr w:type="spellStart"/>
-            <w:r>
-              <w:t>feverently</w:t>
-            </w:r>
-            <w:proofErr w:type="spellEnd"/>
-            <w:r>
-              <w:t>:</w:t>
+              <w:t>And we cry out fervently:</w:t>
             </w:r>
           </w:p>
           <w:p>
             <w:r>
               <w:t>With great splendor:</w:t>
             </w:r>
-            <w:bookmarkStart w:id="0" w:name="_GoBack"/>
-            <w:bookmarkEnd w:id="0"/>
           </w:p>
           <w:p>
             <w:r>
@@ -389,9 +455,24 @@
             <w:tcW w:w="1255" w:type="pct"/>
           </w:tcPr>
           <w:p>
-            <w:pPr>
-              <w:pStyle w:val="EngHangEnd"/>
-            </w:pPr>
+            <w:r>
+              <w:t>And we cry out fervently,</w:t>
+            </w:r>
+          </w:p>
+          <w:p>
+            <w:r>
+              <w:t>With great beauty,</w:t>
+            </w:r>
+          </w:p>
+          <w:p>
+            <w:r>
+              <w:t>Saying, “Hail to you, O Virgin,</w:t>
+            </w:r>
+          </w:p>
+          <w:p>
+            <w:r>
+              <w:t>The Lord is with you.”</w:t>
+            </w:r>
           </w:p>
         </w:tc>
         <w:tc>
@@ -454,16 +535,90 @@
                 <w:tab w:val="left" w:pos="2180"/>
               </w:tabs>
             </w:pPr>
-          </w:p>
-        </w:tc>
-        <w:tc>
-          <w:tcPr>
-            <w:tcW w:w="1255" w:type="pct"/>
-          </w:tcPr>
-          <w:p>
-            <w:pPr>
-              <w:pStyle w:val="EngHangEnd"/>
-            </w:pPr>
+            <w:r>
+              <w:t>Hail to you, O Virgin:</w:t>
+            </w:r>
+          </w:p>
+          <w:p>
+            <w:pPr>
+              <w:tabs>
+                <w:tab w:val="left" w:pos="2180"/>
+              </w:tabs>
+            </w:pPr>
+            <w:r>
+              <w:t>The salvation of Adam and Eve:</w:t>
+            </w:r>
+          </w:p>
+          <w:p>
+            <w:pPr>
+              <w:tabs>
+                <w:tab w:val="left" w:pos="2180"/>
+              </w:tabs>
+            </w:pPr>
+            <w:r>
+              <w:t>Hail to you, O Virgin:</w:t>
+            </w:r>
+          </w:p>
+          <w:p>
+            <w:pPr>
+              <w:tabs>
+                <w:tab w:val="left" w:pos="2180"/>
+              </w:tabs>
+            </w:pPr>
+            <w:r>
+              <w:t>The joy of generations.</w:t>
+            </w:r>
+          </w:p>
+        </w:tc>
+        <w:tc>
+          <w:tcPr>
+            <w:tcW w:w="1255" w:type="pct"/>
+          </w:tcPr>
+          <w:p>
+            <w:pPr>
+              <w:tabs>
+                <w:tab w:val="left" w:pos="2180"/>
+              </w:tabs>
+            </w:pPr>
+            <w:r>
+              <w:t>Hail to you, O Virgin,</w:t>
+            </w:r>
+          </w:p>
+          <w:p>
+            <w:pPr>
+              <w:tabs>
+                <w:tab w:val="left" w:pos="2180"/>
+              </w:tabs>
+            </w:pPr>
+            <w:r>
+              <w:t>The salvation of Adam and Eve.</w:t>
+            </w:r>
+          </w:p>
+          <w:p>
+            <w:pPr>
+              <w:tabs>
+                <w:tab w:val="left" w:pos="2180"/>
+              </w:tabs>
+            </w:pPr>
+            <w:r>
+              <w:t>Hail to you, O Virgin,</w:t>
+            </w:r>
+          </w:p>
+          <w:p>
+            <w:pPr>
+              <w:tabs>
+                <w:tab w:val="left" w:pos="2180"/>
+              </w:tabs>
+            </w:pPr>
+            <w:r>
+              <w:t xml:space="preserve">The joy of </w:t>
+            </w:r>
+            <w:r>
+              <w:t xml:space="preserve">all </w:t>
+            </w:r>
+            <w:r>
+              <w:t>generations.</w:t>
+            </w:r>
           </w:p>
         </w:tc>
         <w:tc>
@@ -503,10 +658,7 @@
               <w:pStyle w:val="CopticHangingVerse"/>
             </w:pPr>
             <w:r>
-              <w:t>ⲭⲉⲣⲉ ⲛⲉ ⲱ̀ Ϯⲡⲁⲣⲑⲉⲛⲟⲥ</w:t>
-            </w:r>
-            <w:r>
-              <w:t>:</w:t>
+              <w:t>ⲭⲉⲣⲉ ⲛⲉ ⲱ̀ Ϯⲡⲁⲣⲑⲉⲛⲟⲥ:</w:t>
             </w:r>
           </w:p>
           <w:p>
@@ -522,16 +674,85 @@
           <w:tcPr>
             <w:tcW w:w="1242" w:type="pct"/>
           </w:tcPr>
-          <w:p/>
-        </w:tc>
-        <w:tc>
-          <w:tcPr>
-            <w:tcW w:w="1255" w:type="pct"/>
-          </w:tcPr>
-          <w:p>
-            <w:pPr>
-              <w:pStyle w:val="EngHangEnd"/>
-            </w:pPr>
+          <w:p>
+            <w:pPr>
+              <w:tabs>
+                <w:tab w:val="left" w:pos="2180"/>
+              </w:tabs>
+            </w:pPr>
+            <w:r>
+              <w:t>Hail to you, O Virgin:</w:t>
+            </w:r>
+          </w:p>
+          <w:p>
+            <w:pPr>
+              <w:tabs>
+                <w:tab w:val="left" w:pos="2180"/>
+              </w:tabs>
+            </w:pPr>
+            <w:r>
+              <w:t>The joy of Abel the just:</w:t>
+            </w:r>
+          </w:p>
+          <w:p>
+            <w:r>
+              <w:t>Hail to you, O Virgin:</w:t>
+            </w:r>
+          </w:p>
+          <w:p>
+            <w:r>
+              <w:t xml:space="preserve">Who is above the </w:t>
+            </w:r>
+            <w:proofErr w:type="gramStart"/>
+            <w:r>
+              <w:t>temple.</w:t>
+            </w:r>
+            <w:proofErr w:type="gramEnd"/>
+          </w:p>
+        </w:tc>
+        <w:tc>
+          <w:tcPr>
+            <w:tcW w:w="1255" w:type="pct"/>
+          </w:tcPr>
+          <w:p>
+            <w:pPr>
+              <w:tabs>
+                <w:tab w:val="left" w:pos="2180"/>
+              </w:tabs>
+            </w:pPr>
+            <w:r>
+              <w:t>Hail to you, O Virgin,</w:t>
+            </w:r>
+          </w:p>
+          <w:p>
+            <w:pPr>
+              <w:tabs>
+                <w:tab w:val="left" w:pos="2180"/>
+              </w:tabs>
+            </w:pPr>
+            <w:r>
+              <w:t>The joy of the just Abel.</w:t>
+            </w:r>
+          </w:p>
+          <w:p>
+            <w:r>
+              <w:t>Hail to you, O Virgin,</w:t>
+            </w:r>
+          </w:p>
+          <w:p>
+            <w:r>
+              <w:t xml:space="preserve">Who is above the </w:t>
+            </w:r>
+            <w:proofErr w:type="spellStart"/>
+            <w:proofErr w:type="gramStart"/>
+            <w:r>
+              <w:t>Santuary</w:t>
+            </w:r>
+            <w:proofErr w:type="spellEnd"/>
+            <w:r>
+              <w:t>.</w:t>
+            </w:r>
+            <w:proofErr w:type="gramEnd"/>
           </w:p>
         </w:tc>
         <w:tc>
@@ -587,16 +808,73 @@
           <w:tcPr>
             <w:tcW w:w="1242" w:type="pct"/>
           </w:tcPr>
-          <w:p/>
-        </w:tc>
-        <w:tc>
-          <w:tcPr>
-            <w:tcW w:w="1255" w:type="pct"/>
-          </w:tcPr>
-          <w:p>
-            <w:pPr>
-              <w:pStyle w:val="EngHangEnd"/>
-            </w:pPr>
+          <w:p>
+            <w:pPr>
+              <w:tabs>
+                <w:tab w:val="left" w:pos="2180"/>
+              </w:tabs>
+            </w:pPr>
+            <w:r>
+              <w:t>Hail to you, O Virgin:</w:t>
+            </w:r>
+          </w:p>
+          <w:p>
+            <w:pPr>
+              <w:tabs>
+                <w:tab w:val="left" w:pos="2180"/>
+              </w:tabs>
+            </w:pPr>
+            <w:r>
+              <w:t>The ark of Noah:</w:t>
+            </w:r>
+          </w:p>
+          <w:p>
+            <w:r>
+              <w:t>Hail to you, O Virgin:</w:t>
+            </w:r>
+          </w:p>
+          <w:p>
+            <w:r>
+              <w:t>Until the last breath.</w:t>
+            </w:r>
+          </w:p>
+        </w:tc>
+        <w:tc>
+          <w:tcPr>
+            <w:tcW w:w="1255" w:type="pct"/>
+          </w:tcPr>
+          <w:p>
+            <w:pPr>
+              <w:tabs>
+                <w:tab w:val="left" w:pos="2180"/>
+              </w:tabs>
+            </w:pPr>
+            <w:r>
+              <w:t>Hail to you, O Virgin,</w:t>
+            </w:r>
+          </w:p>
+          <w:p>
+            <w:pPr>
+              <w:tabs>
+                <w:tab w:val="left" w:pos="2180"/>
+              </w:tabs>
+            </w:pPr>
+            <w:r>
+              <w:t>The ark of Noah.</w:t>
+            </w:r>
+          </w:p>
+          <w:p>
+            <w:r>
+              <w:t>Hail to you, O Virgin,</w:t>
+            </w:r>
+          </w:p>
+          <w:p>
+            <w:r>
+              <w:t>Until our</w:t>
+            </w:r>
+            <w:r>
+              <w:t xml:space="preserve"> last breath.</w:t>
+            </w:r>
           </w:p>
         </w:tc>
         <w:tc>
@@ -652,16 +930,73 @@
           <w:tcPr>
             <w:tcW w:w="1242" w:type="pct"/>
           </w:tcPr>
-          <w:p/>
-        </w:tc>
-        <w:tc>
-          <w:tcPr>
-            <w:tcW w:w="1255" w:type="pct"/>
-          </w:tcPr>
-          <w:p>
-            <w:pPr>
-              <w:pStyle w:val="EngHangEnd"/>
-            </w:pPr>
+          <w:p>
+            <w:pPr>
+              <w:tabs>
+                <w:tab w:val="left" w:pos="2180"/>
+              </w:tabs>
+            </w:pPr>
+            <w:r>
+              <w:t>Hail to you, O Virgin:</w:t>
+            </w:r>
+          </w:p>
+          <w:p>
+            <w:pPr>
+              <w:tabs>
+                <w:tab w:val="left" w:pos="2180"/>
+              </w:tabs>
+            </w:pPr>
+            <w:r>
+              <w:t>The grace of our father Abraham:</w:t>
+            </w:r>
+          </w:p>
+          <w:p>
+            <w:r>
+              <w:t>Hail to you, O Virgin:</w:t>
+            </w:r>
+          </w:p>
+          <w:p>
+            <w:r>
+              <w:t>The trusted advocate.</w:t>
+            </w:r>
+          </w:p>
+        </w:tc>
+        <w:tc>
+          <w:tcPr>
+            <w:tcW w:w="1255" w:type="pct"/>
+          </w:tcPr>
+          <w:p>
+            <w:pPr>
+              <w:tabs>
+                <w:tab w:val="left" w:pos="2180"/>
+              </w:tabs>
+            </w:pPr>
+            <w:r>
+              <w:t>Hail to you, O Virgin,</w:t>
+            </w:r>
+          </w:p>
+          <w:p>
+            <w:pPr>
+              <w:tabs>
+                <w:tab w:val="left" w:pos="2180"/>
+              </w:tabs>
+            </w:pPr>
+            <w:r>
+              <w:t>The grace of our father Abraham.</w:t>
+            </w:r>
+          </w:p>
+          <w:p>
+            <w:r>
+              <w:t>Hail to you, O Vi</w:t>
+            </w:r>
+            <w:r>
+              <w:t>rgin,</w:t>
+            </w:r>
+          </w:p>
+          <w:p>
+            <w:r>
+              <w:t>The trusted advocate.</w:t>
+            </w:r>
           </w:p>
         </w:tc>
         <w:tc>
@@ -718,16 +1053,77 @@
           <w:tcPr>
             <w:tcW w:w="1242" w:type="pct"/>
           </w:tcPr>
-          <w:p/>
-        </w:tc>
-        <w:tc>
-          <w:tcPr>
-            <w:tcW w:w="1255" w:type="pct"/>
-          </w:tcPr>
-          <w:p>
-            <w:pPr>
-              <w:pStyle w:val="EngHangEnd"/>
-            </w:pPr>
+          <w:p>
+            <w:pPr>
+              <w:tabs>
+                <w:tab w:val="left" w:pos="2180"/>
+              </w:tabs>
+            </w:pPr>
+            <w:r>
+              <w:lastRenderedPageBreak/>
+              <w:t>Hail to you, O Virgin:</w:t>
+            </w:r>
+          </w:p>
+          <w:p>
+            <w:pPr>
+              <w:tabs>
+                <w:tab w:val="left" w:pos="2180"/>
+              </w:tabs>
+            </w:pPr>
+            <w:r>
+              <w:t>The salvation of Isaac the holy:</w:t>
+            </w:r>
+          </w:p>
+          <w:p>
+            <w:r>
+              <w:t>Hail to you, O Virgin:</w:t>
+            </w:r>
+          </w:p>
+          <w:p>
+            <w:r>
+              <w:lastRenderedPageBreak/>
+              <w:t>The Mother of the Holy.</w:t>
+            </w:r>
+          </w:p>
+        </w:tc>
+        <w:tc>
+          <w:tcPr>
+            <w:tcW w:w="1255" w:type="pct"/>
+          </w:tcPr>
+          <w:p>
+            <w:pPr>
+              <w:tabs>
+                <w:tab w:val="left" w:pos="2180"/>
+              </w:tabs>
+            </w:pPr>
+            <w:r>
+              <w:lastRenderedPageBreak/>
+              <w:t>Hail to you, O Virgin,</w:t>
+            </w:r>
+          </w:p>
+          <w:p>
+            <w:pPr>
+              <w:tabs>
+                <w:tab w:val="left" w:pos="2180"/>
+              </w:tabs>
+            </w:pPr>
+            <w:r>
+              <w:t xml:space="preserve">The salvation of </w:t>
+            </w:r>
+            <w:r>
+              <w:t>holy Isaac.</w:t>
+            </w:r>
+          </w:p>
+          <w:p>
+            <w:r>
+              <w:t>Hail to you, O Virgin,</w:t>
+            </w:r>
+          </w:p>
+          <w:p>
+            <w:r>
+              <w:lastRenderedPageBreak/>
+              <w:t>The Mother of the Holy.</w:t>
+            </w:r>
           </w:p>
         </w:tc>
         <w:tc>
@@ -784,16 +1180,76 @@
           <w:tcPr>
             <w:tcW w:w="1242" w:type="pct"/>
           </w:tcPr>
-          <w:p/>
-        </w:tc>
-        <w:tc>
-          <w:tcPr>
-            <w:tcW w:w="1255" w:type="pct"/>
-          </w:tcPr>
-          <w:p>
-            <w:pPr>
-              <w:pStyle w:val="EngHangEnd"/>
-            </w:pPr>
+          <w:p>
+            <w:pPr>
+              <w:tabs>
+                <w:tab w:val="left" w:pos="2180"/>
+              </w:tabs>
+            </w:pPr>
+            <w:r>
+              <w:t>Hail to you, O Virgin:</w:t>
+            </w:r>
+          </w:p>
+          <w:p>
+            <w:pPr>
+              <w:tabs>
+                <w:tab w:val="left" w:pos="2180"/>
+              </w:tabs>
+            </w:pPr>
+            <w:r>
+              <w:t>The joy of our father Jacob:</w:t>
+            </w:r>
+          </w:p>
+          <w:p>
+            <w:r>
+              <w:t>Hail to you, O Virgin:</w:t>
+            </w:r>
+          </w:p>
+          <w:p>
+            <w:r>
+              <w:t>Thousands and ten thousands multiplied.</w:t>
+            </w:r>
+          </w:p>
+        </w:tc>
+        <w:tc>
+          <w:tcPr>
+            <w:tcW w:w="1255" w:type="pct"/>
+          </w:tcPr>
+          <w:p>
+            <w:pPr>
+              <w:tabs>
+                <w:tab w:val="left" w:pos="2180"/>
+              </w:tabs>
+            </w:pPr>
+            <w:r>
+              <w:t>Hail to you, O Virgin,</w:t>
+            </w:r>
+          </w:p>
+          <w:p>
+            <w:pPr>
+              <w:tabs>
+                <w:tab w:val="left" w:pos="2180"/>
+              </w:tabs>
+            </w:pPr>
+            <w:r>
+              <w:t>The joy of our father Jacob.</w:t>
+            </w:r>
+          </w:p>
+          <w:p>
+            <w:r>
+              <w:t>Hail to you, O Virgin,</w:t>
+            </w:r>
+          </w:p>
+          <w:p>
+            <w:r>
+              <w:t>Thousa</w:t>
+            </w:r>
+            <w:r>
+              <w:t>nds times tens of thousands</w:t>
+            </w:r>
+            <w:r>
+              <w:t>.</w:t>
+            </w:r>
           </w:p>
         </w:tc>
         <w:tc>
@@ -849,16 +1305,76 @@
           <w:tcPr>
             <w:tcW w:w="1242" w:type="pct"/>
           </w:tcPr>
-          <w:p/>
-        </w:tc>
-        <w:tc>
-          <w:tcPr>
-            <w:tcW w:w="1255" w:type="pct"/>
-          </w:tcPr>
-          <w:p>
-            <w:pPr>
-              <w:pStyle w:val="EngHangEnd"/>
-            </w:pPr>
+          <w:p>
+            <w:pPr>
+              <w:tabs>
+                <w:tab w:val="left" w:pos="2180"/>
+              </w:tabs>
+            </w:pPr>
+            <w:r>
+              <w:t>Hail to you, O Virgin:</w:t>
+            </w:r>
+          </w:p>
+          <w:p>
+            <w:pPr>
+              <w:tabs>
+                <w:tab w:val="left" w:pos="2180"/>
+              </w:tabs>
+            </w:pPr>
+            <w:r>
+              <w:t>The pride of Judah and his brothers:</w:t>
+            </w:r>
+          </w:p>
+          <w:p>
+            <w:r>
+              <w:t>Hail to you, O Virgin:</w:t>
+            </w:r>
+          </w:p>
+          <w:p>
+            <w:r>
+              <w:t>To the end of times.</w:t>
+            </w:r>
+          </w:p>
+        </w:tc>
+        <w:tc>
+          <w:tcPr>
+            <w:tcW w:w="1255" w:type="pct"/>
+          </w:tcPr>
+          <w:p>
+            <w:pPr>
+              <w:tabs>
+                <w:tab w:val="left" w:pos="2180"/>
+              </w:tabs>
+            </w:pPr>
+            <w:r>
+              <w:t>Hail to you, O Virgin,</w:t>
+            </w:r>
+          </w:p>
+          <w:p>
+            <w:pPr>
+              <w:tabs>
+                <w:tab w:val="left" w:pos="2180"/>
+              </w:tabs>
+            </w:pPr>
+            <w:r>
+              <w:t xml:space="preserve">The </w:t>
+            </w:r>
+            <w:r>
+              <w:t>pride of Judah and his brothers.</w:t>
+            </w:r>
+          </w:p>
+          <w:p>
+            <w:r>
+              <w:t>Hail to you, O Virgin,</w:t>
+            </w:r>
+          </w:p>
+          <w:p>
+            <w:r>
+              <w:t>Until the end of the ages</w:t>
+            </w:r>
+            <w:r>
+              <w:t>.</w:t>
+            </w:r>
           </w:p>
         </w:tc>
         <w:tc>
@@ -914,16 +1430,70 @@
           <w:tcPr>
             <w:tcW w:w="1242" w:type="pct"/>
           </w:tcPr>
-          <w:p/>
-        </w:tc>
-        <w:tc>
-          <w:tcPr>
-            <w:tcW w:w="1255" w:type="pct"/>
-          </w:tcPr>
-          <w:p>
-            <w:pPr>
-              <w:pStyle w:val="EngHangEnd"/>
-            </w:pPr>
+          <w:p>
+            <w:pPr>
+              <w:tabs>
+                <w:tab w:val="left" w:pos="2180"/>
+              </w:tabs>
+            </w:pPr>
+            <w:r>
+              <w:t>Hail to you, O Virgin:</w:t>
+            </w:r>
+          </w:p>
+          <w:p>
+            <w:pPr>
+              <w:tabs>
+                <w:tab w:val="left" w:pos="2180"/>
+              </w:tabs>
+            </w:pPr>
+            <w:r>
+              <w:t>The vision of Moses:</w:t>
+            </w:r>
+          </w:p>
+          <w:p>
+            <w:r>
+              <w:t>Hail to you, O Virgin:</w:t>
+            </w:r>
+          </w:p>
+          <w:p>
+            <w:r>
+              <w:t>The Mother of the Master.</w:t>
+            </w:r>
+          </w:p>
+        </w:tc>
+        <w:tc>
+          <w:tcPr>
+            <w:tcW w:w="1255" w:type="pct"/>
+          </w:tcPr>
+          <w:p>
+            <w:pPr>
+              <w:tabs>
+                <w:tab w:val="left" w:pos="2180"/>
+              </w:tabs>
+            </w:pPr>
+            <w:r>
+              <w:t>Hail to you, O Virgin,</w:t>
+            </w:r>
+          </w:p>
+          <w:p>
+            <w:pPr>
+              <w:tabs>
+                <w:tab w:val="left" w:pos="2180"/>
+              </w:tabs>
+            </w:pPr>
+            <w:r>
+              <w:t>The [spiritual] vision of Moses.</w:t>
+            </w:r>
+          </w:p>
+          <w:p>
+            <w:r>
+              <w:t>Hail to you, O Virgin,</w:t>
+            </w:r>
+          </w:p>
+          <w:p>
+            <w:r>
+              <w:t>The Mother of the Master.</w:t>
+            </w:r>
           </w:p>
         </w:tc>
         <w:tc>
@@ -980,16 +1550,74 @@
           <w:tcPr>
             <w:tcW w:w="1242" w:type="pct"/>
           </w:tcPr>
-          <w:p/>
-        </w:tc>
-        <w:tc>
-          <w:tcPr>
-            <w:tcW w:w="1255" w:type="pct"/>
-          </w:tcPr>
-          <w:p>
-            <w:pPr>
-              <w:pStyle w:val="EngHangEnd"/>
-            </w:pPr>
+          <w:p>
+            <w:pPr>
+              <w:tabs>
+                <w:tab w:val="left" w:pos="2180"/>
+              </w:tabs>
+            </w:pPr>
+            <w:r>
+              <w:lastRenderedPageBreak/>
+              <w:t>Hail to you, O Virgin:</w:t>
+            </w:r>
+          </w:p>
+          <w:p>
+            <w:pPr>
+              <w:tabs>
+                <w:tab w:val="left" w:pos="2180"/>
+              </w:tabs>
+            </w:pPr>
+            <w:r>
+              <w:t>The power of Joshua and Gideon:</w:t>
+            </w:r>
+          </w:p>
+          <w:p>
+            <w:r>
+              <w:lastRenderedPageBreak/>
+              <w:t>Hail to you, O Virgin:</w:t>
+            </w:r>
+          </w:p>
+          <w:p>
+            <w:r>
+              <w:t>The victory of Barak and Samson.</w:t>
+            </w:r>
+          </w:p>
+        </w:tc>
+        <w:tc>
+          <w:tcPr>
+            <w:tcW w:w="1255" w:type="pct"/>
+          </w:tcPr>
+          <w:p>
+            <w:pPr>
+              <w:tabs>
+                <w:tab w:val="left" w:pos="2180"/>
+              </w:tabs>
+            </w:pPr>
+            <w:r>
+              <w:lastRenderedPageBreak/>
+              <w:t>Hail to you, O Virgin,</w:t>
+            </w:r>
+          </w:p>
+          <w:p>
+            <w:pPr>
+              <w:tabs>
+                <w:tab w:val="left" w:pos="2180"/>
+              </w:tabs>
+            </w:pPr>
+            <w:r>
+              <w:t>The power of Joshua and Gideon.</w:t>
+            </w:r>
+          </w:p>
+          <w:p>
+            <w:r>
+              <w:t>Hail to you, O Virgin,</w:t>
+            </w:r>
+          </w:p>
+          <w:p>
+            <w:r>
+              <w:lastRenderedPageBreak/>
+              <w:t>The victory of Barak and Samson.</w:t>
+            </w:r>
           </w:p>
         </w:tc>
         <w:tc>
@@ -1046,16 +1674,73 @@
           <w:tcPr>
             <w:tcW w:w="1242" w:type="pct"/>
           </w:tcPr>
-          <w:p/>
-        </w:tc>
-        <w:tc>
-          <w:tcPr>
-            <w:tcW w:w="1255" w:type="pct"/>
-          </w:tcPr>
-          <w:p>
-            <w:pPr>
-              <w:pStyle w:val="EngHangEnd"/>
-            </w:pPr>
+          <w:p>
+            <w:pPr>
+              <w:tabs>
+                <w:tab w:val="left" w:pos="2180"/>
+              </w:tabs>
+            </w:pPr>
+            <w:r>
+              <w:t>Hail to you, O Virgin:</w:t>
+            </w:r>
+          </w:p>
+          <w:p>
+            <w:pPr>
+              <w:tabs>
+                <w:tab w:val="left" w:pos="2180"/>
+              </w:tabs>
+            </w:pPr>
+            <w:r>
+              <w:t>The strength of Samuel:</w:t>
+            </w:r>
+          </w:p>
+          <w:p>
+            <w:r>
+              <w:t>Hail to you, O Virgin:</w:t>
+            </w:r>
+          </w:p>
+          <w:p>
+            <w:r>
+              <w:t>The Queen of Israel.</w:t>
+            </w:r>
+          </w:p>
+        </w:tc>
+        <w:tc>
+          <w:tcPr>
+            <w:tcW w:w="1255" w:type="pct"/>
+          </w:tcPr>
+          <w:p>
+            <w:pPr>
+              <w:tabs>
+                <w:tab w:val="left" w:pos="2180"/>
+              </w:tabs>
+            </w:pPr>
+            <w:r>
+              <w:t>Hail to you, O Virgin,</w:t>
+            </w:r>
+          </w:p>
+          <w:p>
+            <w:pPr>
+              <w:tabs>
+                <w:tab w:val="left" w:pos="2180"/>
+              </w:tabs>
+            </w:pPr>
+            <w:r>
+              <w:t>The strength of Samuel.</w:t>
+            </w:r>
+          </w:p>
+          <w:p>
+            <w:r>
+              <w:t>Hail to you, O V</w:t>
+            </w:r>
+            <w:r>
+              <w:t>irgin,</w:t>
+            </w:r>
+          </w:p>
+          <w:p>
+            <w:r>
+              <w:t>The Queen of Israel.</w:t>
+            </w:r>
           </w:p>
         </w:tc>
         <w:tc>
@@ -1111,16 +1796,76 @@
           <w:tcPr>
             <w:tcW w:w="1242" w:type="pct"/>
           </w:tcPr>
-          <w:p/>
-        </w:tc>
-        <w:tc>
-          <w:tcPr>
-            <w:tcW w:w="1255" w:type="pct"/>
-          </w:tcPr>
-          <w:p>
-            <w:pPr>
-              <w:pStyle w:val="EngHangEnd"/>
-            </w:pPr>
+          <w:p>
+            <w:pPr>
+              <w:tabs>
+                <w:tab w:val="left" w:pos="2180"/>
+              </w:tabs>
+            </w:pPr>
+            <w:r>
+              <w:t>Hail to you, O Virgin:</w:t>
+            </w:r>
+          </w:p>
+          <w:p>
+            <w:pPr>
+              <w:tabs>
+                <w:tab w:val="left" w:pos="2180"/>
+              </w:tabs>
+            </w:pPr>
+            <w:r>
+              <w:t>The patience of Job:</w:t>
+            </w:r>
+          </w:p>
+          <w:p>
+            <w:r>
+              <w:t>Hail to you, O Virgin:</w:t>
+            </w:r>
+          </w:p>
+          <w:p>
+            <w:r>
+              <w:t>In diverse ways and countless times.</w:t>
+            </w:r>
+          </w:p>
+        </w:tc>
+        <w:tc>
+          <w:tcPr>
+            <w:tcW w:w="1255" w:type="pct"/>
+          </w:tcPr>
+          <w:p>
+            <w:pPr>
+              <w:tabs>
+                <w:tab w:val="left" w:pos="2180"/>
+              </w:tabs>
+            </w:pPr>
+            <w:r>
+              <w:t>Hail to you, O Virgin,</w:t>
+            </w:r>
+          </w:p>
+          <w:p>
+            <w:pPr>
+              <w:tabs>
+                <w:tab w:val="left" w:pos="2180"/>
+              </w:tabs>
+            </w:pPr>
+            <w:r>
+              <w:t>The</w:t>
+            </w:r>
+            <w:r>
+              <w:t xml:space="preserve"> patience of Job.</w:t>
+            </w:r>
+          </w:p>
+          <w:p>
+            <w:r>
+              <w:t>Hail to you, O Virgin,</w:t>
+            </w:r>
+          </w:p>
+          <w:p>
+            <w:r>
+              <w:t>Endlessly, i</w:t>
+            </w:r>
+            <w:r>
+              <w:t>n diverse ways.</w:t>
+            </w:r>
           </w:p>
         </w:tc>
         <w:tc>
@@ -1176,16 +1921,83 @@
           <w:tcPr>
             <w:tcW w:w="1242" w:type="pct"/>
           </w:tcPr>
-          <w:p/>
-        </w:tc>
-        <w:tc>
-          <w:tcPr>
-            <w:tcW w:w="1255" w:type="pct"/>
-          </w:tcPr>
-          <w:p>
-            <w:pPr>
-              <w:pStyle w:val="EngHangEnd"/>
-            </w:pPr>
+          <w:p>
+            <w:pPr>
+              <w:tabs>
+                <w:tab w:val="left" w:pos="2180"/>
+              </w:tabs>
+            </w:pPr>
+            <w:r>
+              <w:t>Hail to you, O Virgin:</w:t>
+            </w:r>
+          </w:p>
+          <w:p>
+            <w:pPr>
+              <w:tabs>
+                <w:tab w:val="left" w:pos="2180"/>
+              </w:tabs>
+            </w:pPr>
+            <w:r>
+              <w:t>The daughter of King David:</w:t>
+            </w:r>
+          </w:p>
+          <w:p>
+            <w:r>
+              <w:t>Hail to you, O Virgin:</w:t>
+            </w:r>
+          </w:p>
+          <w:p>
+            <w:r>
+              <w:t xml:space="preserve">Who is clothed with </w:t>
+            </w:r>
+            <w:proofErr w:type="gramStart"/>
+            <w:r>
+              <w:t>purity.</w:t>
+            </w:r>
+            <w:proofErr w:type="gramEnd"/>
+          </w:p>
+        </w:tc>
+        <w:tc>
+          <w:tcPr>
+            <w:tcW w:w="1255" w:type="pct"/>
+          </w:tcPr>
+          <w:p>
+            <w:pPr>
+              <w:tabs>
+                <w:tab w:val="left" w:pos="2180"/>
+              </w:tabs>
+            </w:pPr>
+            <w:r>
+              <w:t>Hail to you, O Virgin,</w:t>
+            </w:r>
+          </w:p>
+          <w:p>
+            <w:pPr>
+              <w:tabs>
+                <w:tab w:val="left" w:pos="2180"/>
+              </w:tabs>
+            </w:pPr>
+            <w:r>
+              <w:t>The daughter of King David.</w:t>
+            </w:r>
+          </w:p>
+          <w:p>
+            <w:r>
+              <w:t>Hail to you, O Virgin,</w:t>
+            </w:r>
+          </w:p>
+          <w:p>
+            <w:r>
+              <w:t>Who is adorned</w:t>
+            </w:r>
+            <w:r>
+              <w:t xml:space="preserve"> with </w:t>
+            </w:r>
+            <w:proofErr w:type="gramStart"/>
+            <w:r>
+              <w:t>purity.</w:t>
+            </w:r>
+            <w:proofErr w:type="gramEnd"/>
           </w:p>
         </w:tc>
         <w:tc>
@@ -1242,16 +2054,80 @@
           <w:tcPr>
             <w:tcW w:w="1242" w:type="pct"/>
           </w:tcPr>
-          <w:p/>
-        </w:tc>
-        <w:tc>
-          <w:tcPr>
-            <w:tcW w:w="1255" w:type="pct"/>
-          </w:tcPr>
-          <w:p>
-            <w:pPr>
-              <w:pStyle w:val="EngHangEnd"/>
-            </w:pPr>
+          <w:p>
+            <w:pPr>
+              <w:tabs>
+                <w:tab w:val="left" w:pos="2180"/>
+              </w:tabs>
+            </w:pPr>
+            <w:r>
+              <w:lastRenderedPageBreak/>
+              <w:t>Hail to you, O Virgin:</w:t>
+            </w:r>
+          </w:p>
+          <w:p>
+            <w:pPr>
+              <w:tabs>
+                <w:tab w:val="left" w:pos="2180"/>
+              </w:tabs>
+            </w:pPr>
+            <w:r>
+              <w:t>The friend of Solomon:</w:t>
+            </w:r>
+          </w:p>
+          <w:p>
+            <w:r>
+              <w:t>Hail to you, O Virgin:</w:t>
+            </w:r>
+          </w:p>
+          <w:p>
+            <w:r>
+              <w:lastRenderedPageBreak/>
+              <w:t>The almond wooden rod.</w:t>
+            </w:r>
+          </w:p>
+        </w:tc>
+        <w:tc>
+          <w:tcPr>
+            <w:tcW w:w="1255" w:type="pct"/>
+          </w:tcPr>
+          <w:p>
+            <w:pPr>
+              <w:tabs>
+                <w:tab w:val="left" w:pos="2180"/>
+              </w:tabs>
+            </w:pPr>
+            <w:r>
+              <w:lastRenderedPageBreak/>
+              <w:t>Hail to you, O Virgin,</w:t>
+            </w:r>
+          </w:p>
+          <w:p>
+            <w:pPr>
+              <w:tabs>
+                <w:tab w:val="left" w:pos="2180"/>
+              </w:tabs>
+            </w:pPr>
+            <w:r>
+              <w:t>The friend of Solomon.</w:t>
+            </w:r>
+          </w:p>
+          <w:p>
+            <w:r>
+              <w:t>Hail to you, O Virgin,</w:t>
+            </w:r>
+          </w:p>
+          <w:p>
+            <w:r>
+              <w:lastRenderedPageBreak/>
+              <w:t xml:space="preserve">The </w:t>
+            </w:r>
+            <w:r>
+              <w:t>wooden rod bearing almonds</w:t>
+            </w:r>
+            <w:r>
+              <w:t>.</w:t>
+            </w:r>
           </w:p>
         </w:tc>
         <w:tc>
@@ -1308,16 +2184,84 @@
           <w:tcPr>
             <w:tcW w:w="1242" w:type="pct"/>
           </w:tcPr>
-          <w:p/>
-        </w:tc>
-        <w:tc>
-          <w:tcPr>
-            <w:tcW w:w="1255" w:type="pct"/>
-          </w:tcPr>
-          <w:p>
-            <w:pPr>
-              <w:pStyle w:val="EngHangEnd"/>
-            </w:pPr>
+          <w:p>
+            <w:pPr>
+              <w:tabs>
+                <w:tab w:val="left" w:pos="2180"/>
+              </w:tabs>
+            </w:pPr>
+            <w:r>
+              <w:t>Hail to you, O Virgin:</w:t>
+            </w:r>
+          </w:p>
+          <w:p>
+            <w:pPr>
+              <w:tabs>
+                <w:tab w:val="left" w:pos="2180"/>
+              </w:tabs>
+            </w:pPr>
+            <w:r>
+              <w:t>The prophecy of Isaiah:</w:t>
+            </w:r>
+          </w:p>
+          <w:p>
+            <w:r>
+              <w:t>Hail to you, O Virgin:</w:t>
+            </w:r>
+          </w:p>
+          <w:p>
+            <w:r>
+              <w:t>The return of Jeremiah.</w:t>
+            </w:r>
+          </w:p>
+        </w:tc>
+        <w:tc>
+          <w:tcPr>
+            <w:tcW w:w="1255" w:type="pct"/>
+          </w:tcPr>
+          <w:p>
+            <w:pPr>
+              <w:tabs>
+                <w:tab w:val="left" w:pos="2180"/>
+              </w:tabs>
+            </w:pPr>
+            <w:r>
+              <w:t>Hail to you, O Virgin,</w:t>
+            </w:r>
+          </w:p>
+          <w:p>
+            <w:pPr>
+              <w:tabs>
+                <w:tab w:val="left" w:pos="2180"/>
+              </w:tabs>
+            </w:pPr>
+            <w:r>
+              <w:t>The prophecy of Isaiah.</w:t>
+            </w:r>
+          </w:p>
+          <w:p>
+            <w:r>
+              <w:t>Hail to you, O Virgin,</w:t>
+            </w:r>
+          </w:p>
+          <w:p>
+            <w:r>
+              <w:t xml:space="preserve">The </w:t>
+            </w:r>
+            <w:commentRangeStart w:id="0"/>
+            <w:r>
+              <w:t xml:space="preserve">return </w:t>
+            </w:r>
+            <w:commentRangeEnd w:id="0"/>
+            <w:r>
+              <w:rPr>
+                <w:rStyle w:val="CommentReference"/>
+              </w:rPr>
+              <w:commentReference w:id="0"/>
+            </w:r>
+            <w:r>
+              <w:t>of Jeremiah.</w:t>
+            </w:r>
           </w:p>
         </w:tc>
         <w:tc>
@@ -1373,16 +2317,70 @@
           <w:tcPr>
             <w:tcW w:w="1242" w:type="pct"/>
           </w:tcPr>
-          <w:p/>
-        </w:tc>
-        <w:tc>
-          <w:tcPr>
-            <w:tcW w:w="1255" w:type="pct"/>
-          </w:tcPr>
-          <w:p>
-            <w:pPr>
-              <w:pStyle w:val="EngHangEnd"/>
-            </w:pPr>
+          <w:p>
+            <w:pPr>
+              <w:tabs>
+                <w:tab w:val="left" w:pos="2180"/>
+              </w:tabs>
+            </w:pPr>
+            <w:r>
+              <w:t>Hail to you, O Virgin:</w:t>
+            </w:r>
+          </w:p>
+          <w:p>
+            <w:pPr>
+              <w:tabs>
+                <w:tab w:val="left" w:pos="2180"/>
+              </w:tabs>
+            </w:pPr>
+            <w:r>
+              <w:t>The chariot of Ezekiel:</w:t>
+            </w:r>
+          </w:p>
+          <w:p>
+            <w:r>
+              <w:t>Hail to you, O Virgin:</w:t>
+            </w:r>
+          </w:p>
+          <w:p>
+            <w:r>
+              <w:t>The vision of Daniel.</w:t>
+            </w:r>
+          </w:p>
+        </w:tc>
+        <w:tc>
+          <w:tcPr>
+            <w:tcW w:w="1255" w:type="pct"/>
+          </w:tcPr>
+          <w:p>
+            <w:pPr>
+              <w:tabs>
+                <w:tab w:val="left" w:pos="2180"/>
+              </w:tabs>
+            </w:pPr>
+            <w:r>
+              <w:t>Hail to you, O Virgin,</w:t>
+            </w:r>
+          </w:p>
+          <w:p>
+            <w:pPr>
+              <w:tabs>
+                <w:tab w:val="left" w:pos="2180"/>
+              </w:tabs>
+            </w:pPr>
+            <w:r>
+              <w:t>The chariot of Ezekiel.</w:t>
+            </w:r>
+          </w:p>
+          <w:p>
+            <w:r>
+              <w:t>Hail to you, O Virgin,</w:t>
+            </w:r>
+          </w:p>
+          <w:p>
+            <w:r>
+              <w:t>The vision of Daniel.</w:t>
+            </w:r>
           </w:p>
         </w:tc>
         <w:tc>
@@ -1438,16 +2436,86 @@
           <w:tcPr>
             <w:tcW w:w="1242" w:type="pct"/>
           </w:tcPr>
-          <w:p/>
-        </w:tc>
-        <w:tc>
-          <w:tcPr>
-            <w:tcW w:w="1255" w:type="pct"/>
-          </w:tcPr>
-          <w:p>
-            <w:pPr>
-              <w:pStyle w:val="EngHangEnd"/>
-            </w:pPr>
+          <w:p>
+            <w:pPr>
+              <w:tabs>
+                <w:tab w:val="left" w:pos="2180"/>
+              </w:tabs>
+            </w:pPr>
+            <w:r>
+              <w:t>Hail to you, O Virgin:</w:t>
+            </w:r>
+          </w:p>
+          <w:p>
+            <w:pPr>
+              <w:tabs>
+                <w:tab w:val="left" w:pos="2180"/>
+              </w:tabs>
+            </w:pPr>
+            <w:r>
+              <w:t>The ascent of Elijah:</w:t>
+            </w:r>
+          </w:p>
+          <w:p>
+            <w:r>
+              <w:t>Hail to you, O Virgin:</w:t>
+            </w:r>
+          </w:p>
+          <w:p>
+            <w:r>
+              <w:t xml:space="preserve">Who gave birth to the </w:t>
+            </w:r>
+            <w:proofErr w:type="gramStart"/>
+            <w:r>
+              <w:t>Messiah.</w:t>
+            </w:r>
+            <w:proofErr w:type="gramEnd"/>
+          </w:p>
+        </w:tc>
+        <w:tc>
+          <w:tcPr>
+            <w:tcW w:w="1255" w:type="pct"/>
+          </w:tcPr>
+          <w:p>
+            <w:pPr>
+              <w:tabs>
+                <w:tab w:val="left" w:pos="2180"/>
+              </w:tabs>
+            </w:pPr>
+            <w:r>
+              <w:t>Hail to you, O Virgin,</w:t>
+            </w:r>
+          </w:p>
+          <w:p>
+            <w:pPr>
+              <w:tabs>
+                <w:tab w:val="left" w:pos="2180"/>
+              </w:tabs>
+            </w:pPr>
+            <w:r>
+              <w:t>The ascent of Elijah.</w:t>
+            </w:r>
+          </w:p>
+          <w:p>
+            <w:r>
+              <w:t>Hail to you, O Virgin,</w:t>
+            </w:r>
+          </w:p>
+          <w:p>
+            <w:r>
+              <w:t xml:space="preserve">Who </w:t>
+            </w:r>
+            <w:r>
+              <w:t>bore</w:t>
+            </w:r>
+            <w:r>
+              <w:t xml:space="preserve"> the </w:t>
+            </w:r>
+            <w:proofErr w:type="gramStart"/>
+            <w:r>
+              <w:t>Messiah.</w:t>
+            </w:r>
+            <w:proofErr w:type="gramEnd"/>
           </w:p>
         </w:tc>
         <w:tc>
@@ -1504,16 +2572,74 @@
           <w:tcPr>
             <w:tcW w:w="1242" w:type="pct"/>
           </w:tcPr>
-          <w:p/>
-        </w:tc>
-        <w:tc>
-          <w:tcPr>
-            <w:tcW w:w="1255" w:type="pct"/>
-          </w:tcPr>
-          <w:p>
-            <w:pPr>
-              <w:pStyle w:val="EngHangEnd"/>
-            </w:pPr>
+          <w:p>
+            <w:pPr>
+              <w:tabs>
+                <w:tab w:val="left" w:pos="2180"/>
+              </w:tabs>
+            </w:pPr>
+            <w:r>
+              <w:lastRenderedPageBreak/>
+              <w:t>Hail to you, O Virgin:</w:t>
+            </w:r>
+          </w:p>
+          <w:p>
+            <w:pPr>
+              <w:tabs>
+                <w:tab w:val="left" w:pos="2180"/>
+              </w:tabs>
+            </w:pPr>
+            <w:r>
+              <w:t>The grace of Elisha:</w:t>
+            </w:r>
+          </w:p>
+          <w:p>
+            <w:r>
+              <w:t>Hail to you, O Virgin:</w:t>
+            </w:r>
+          </w:p>
+          <w:p>
+            <w:r>
+              <w:t>The bride that is pure.</w:t>
+            </w:r>
+          </w:p>
+        </w:tc>
+        <w:tc>
+          <w:tcPr>
+            <w:tcW w:w="1255" w:type="pct"/>
+          </w:tcPr>
+          <w:p>
+            <w:pPr>
+              <w:tabs>
+                <w:tab w:val="left" w:pos="2180"/>
+              </w:tabs>
+            </w:pPr>
+            <w:r>
+              <w:t>Hail to you, O Virgin,</w:t>
+            </w:r>
+          </w:p>
+          <w:p>
+            <w:pPr>
+              <w:tabs>
+                <w:tab w:val="left" w:pos="2180"/>
+              </w:tabs>
+            </w:pPr>
+            <w:r>
+              <w:t>The grace of Elisha.</w:t>
+            </w:r>
+          </w:p>
+          <w:p>
+            <w:r>
+              <w:t>Hail to you, O Virgin,</w:t>
+            </w:r>
+          </w:p>
+          <w:p>
+            <w:r>
+              <w:t>The pure bride</w:t>
+            </w:r>
+            <w:r>
+              <w:t>.</w:t>
+            </w:r>
           </w:p>
         </w:tc>
         <w:tc>
@@ -1570,16 +2696,70 @@
           <w:tcPr>
             <w:tcW w:w="1242" w:type="pct"/>
           </w:tcPr>
-          <w:p/>
-        </w:tc>
-        <w:tc>
-          <w:tcPr>
-            <w:tcW w:w="1255" w:type="pct"/>
-          </w:tcPr>
-          <w:p>
-            <w:pPr>
-              <w:pStyle w:val="EngHangEnd"/>
-            </w:pPr>
+          <w:p>
+            <w:pPr>
+              <w:tabs>
+                <w:tab w:val="left" w:pos="2180"/>
+              </w:tabs>
+            </w:pPr>
+            <w:r>
+              <w:t>Hail to you, O Virgin:</w:t>
+            </w:r>
+          </w:p>
+          <w:p>
+            <w:pPr>
+              <w:tabs>
+                <w:tab w:val="left" w:pos="2180"/>
+              </w:tabs>
+            </w:pPr>
+            <w:r>
+              <w:t>The joy of the angels:</w:t>
+            </w:r>
+          </w:p>
+          <w:p>
+            <w:r>
+              <w:t>Hail to you, O Virgin:</w:t>
+            </w:r>
+          </w:p>
+          <w:p>
+            <w:r>
+              <w:t>The delight of the archangels.</w:t>
+            </w:r>
+          </w:p>
+        </w:tc>
+        <w:tc>
+          <w:tcPr>
+            <w:tcW w:w="1255" w:type="pct"/>
+          </w:tcPr>
+          <w:p>
+            <w:pPr>
+              <w:tabs>
+                <w:tab w:val="left" w:pos="2180"/>
+              </w:tabs>
+            </w:pPr>
+            <w:r>
+              <w:t>Hail to you, O Virgin,</w:t>
+            </w:r>
+          </w:p>
+          <w:p>
+            <w:pPr>
+              <w:tabs>
+                <w:tab w:val="left" w:pos="2180"/>
+              </w:tabs>
+            </w:pPr>
+            <w:r>
+              <w:t>The joy of the angels.</w:t>
+            </w:r>
+          </w:p>
+          <w:p>
+            <w:r>
+              <w:t>Hail to you, O Virgin,</w:t>
+            </w:r>
+          </w:p>
+          <w:p>
+            <w:r>
+              <w:t>The delight of the archangels.</w:t>
+            </w:r>
           </w:p>
         </w:tc>
         <w:tc>
@@ -1635,16 +2815,81 @@
           <w:tcPr>
             <w:tcW w:w="1242" w:type="pct"/>
           </w:tcPr>
-          <w:p/>
-        </w:tc>
-        <w:tc>
-          <w:tcPr>
-            <w:tcW w:w="1255" w:type="pct"/>
-          </w:tcPr>
-          <w:p>
-            <w:pPr>
-              <w:pStyle w:val="EngHangEnd"/>
-            </w:pPr>
+          <w:p>
+            <w:pPr>
+              <w:tabs>
+                <w:tab w:val="left" w:pos="2180"/>
+              </w:tabs>
+            </w:pPr>
+            <w:r>
+              <w:t>Hail to you, O Virgin:</w:t>
+            </w:r>
+          </w:p>
+          <w:p>
+            <w:pPr>
+              <w:tabs>
+                <w:tab w:val="left" w:pos="2180"/>
+              </w:tabs>
+            </w:pPr>
+            <w:r>
+              <w:t>The honor of the patriarchs:</w:t>
+            </w:r>
+          </w:p>
+          <w:p>
+            <w:r>
+              <w:t>Hail to you, O Virgin:</w:t>
+            </w:r>
+          </w:p>
+          <w:p>
+            <w:r>
+              <w:t>The preaching of the prophets.</w:t>
+            </w:r>
+          </w:p>
+        </w:tc>
+        <w:tc>
+          <w:tcPr>
+            <w:tcW w:w="1255" w:type="pct"/>
+          </w:tcPr>
+          <w:p>
+            <w:pPr>
+              <w:tabs>
+                <w:tab w:val="left" w:pos="2180"/>
+              </w:tabs>
+            </w:pPr>
+            <w:r>
+              <w:t>Hail to you, O Virgin,</w:t>
+            </w:r>
+          </w:p>
+          <w:p>
+            <w:pPr>
+              <w:tabs>
+                <w:tab w:val="left" w:pos="2180"/>
+              </w:tabs>
+            </w:pPr>
+            <w:r>
+              <w:t xml:space="preserve">The </w:t>
+            </w:r>
+            <w:proofErr w:type="spellStart"/>
+            <w:r>
+              <w:t>hono</w:t>
+            </w:r>
+            <w:r>
+              <w:t>ur</w:t>
+            </w:r>
+            <w:proofErr w:type="spellEnd"/>
+            <w:r>
+              <w:t xml:space="preserve"> of the patriarchs.</w:t>
+            </w:r>
+          </w:p>
+          <w:p>
+            <w:r>
+              <w:t>Hail to you, O Virgin,</w:t>
+            </w:r>
+          </w:p>
+          <w:p>
+            <w:r>
+              <w:t>The preaching of the prophets.</w:t>
+            </w:r>
           </w:p>
         </w:tc>
         <w:tc>
@@ -1700,16 +2945,70 @@
           <w:tcPr>
             <w:tcW w:w="1242" w:type="pct"/>
           </w:tcPr>
-          <w:p/>
-        </w:tc>
-        <w:tc>
-          <w:tcPr>
-            <w:tcW w:w="1255" w:type="pct"/>
-          </w:tcPr>
-          <w:p>
-            <w:pPr>
-              <w:pStyle w:val="EngHangEnd"/>
-            </w:pPr>
+          <w:p>
+            <w:pPr>
+              <w:tabs>
+                <w:tab w:val="left" w:pos="2180"/>
+              </w:tabs>
+            </w:pPr>
+            <w:r>
+              <w:t>Hail to you, O Virgin:</w:t>
+            </w:r>
+          </w:p>
+          <w:p>
+            <w:pPr>
+              <w:tabs>
+                <w:tab w:val="left" w:pos="2180"/>
+              </w:tabs>
+            </w:pPr>
+            <w:r>
+              <w:t>The tongue of the apostles:</w:t>
+            </w:r>
+          </w:p>
+          <w:p>
+            <w:r>
+              <w:t>Hail to you, O Virgin:</w:t>
+            </w:r>
+          </w:p>
+          <w:p>
+            <w:r>
+              <w:t>The purity of the virgins.</w:t>
+            </w:r>
+          </w:p>
+        </w:tc>
+        <w:tc>
+          <w:tcPr>
+            <w:tcW w:w="1255" w:type="pct"/>
+          </w:tcPr>
+          <w:p>
+            <w:pPr>
+              <w:tabs>
+                <w:tab w:val="left" w:pos="2180"/>
+              </w:tabs>
+            </w:pPr>
+            <w:r>
+              <w:t>Hail to you, O Virgin:</w:t>
+            </w:r>
+          </w:p>
+          <w:p>
+            <w:pPr>
+              <w:tabs>
+                <w:tab w:val="left" w:pos="2180"/>
+              </w:tabs>
+            </w:pPr>
+            <w:r>
+              <w:t>The tongue of the apostles:</w:t>
+            </w:r>
+          </w:p>
+          <w:p>
+            <w:r>
+              <w:t>Hail to you, O Virgin:</w:t>
+            </w:r>
+          </w:p>
+          <w:p>
+            <w:r>
+              <w:t>The purity of the virgins.</w:t>
+            </w:r>
           </w:p>
         </w:tc>
         <w:tc>
@@ -1766,16 +3065,77 @@
           <w:tcPr>
             <w:tcW w:w="1242" w:type="pct"/>
           </w:tcPr>
-          <w:p/>
-        </w:tc>
-        <w:tc>
-          <w:tcPr>
-            <w:tcW w:w="1255" w:type="pct"/>
-          </w:tcPr>
-          <w:p>
-            <w:pPr>
-              <w:pStyle w:val="EngHangEnd"/>
-            </w:pPr>
+          <w:p>
+            <w:pPr>
+              <w:tabs>
+                <w:tab w:val="left" w:pos="2180"/>
+              </w:tabs>
+            </w:pPr>
+            <w:r>
+              <w:lastRenderedPageBreak/>
+              <w:t>Hail to you, O Virgin:</w:t>
+            </w:r>
+          </w:p>
+          <w:p>
+            <w:pPr>
+              <w:tabs>
+                <w:tab w:val="left" w:pos="2180"/>
+              </w:tabs>
+            </w:pPr>
+            <w:r>
+              <w:t>The crown of the martyrs:</w:t>
+            </w:r>
+          </w:p>
+          <w:p>
+            <w:r>
+              <w:t>Hail to you, O Virgin:</w:t>
+            </w:r>
+          </w:p>
+          <w:p>
+            <w:r>
+              <w:t>The rejoicing of the righteous.</w:t>
+            </w:r>
+          </w:p>
+        </w:tc>
+        <w:tc>
+          <w:tcPr>
+            <w:tcW w:w="1255" w:type="pct"/>
+          </w:tcPr>
+          <w:p>
+            <w:pPr>
+              <w:tabs>
+                <w:tab w:val="left" w:pos="2180"/>
+              </w:tabs>
+            </w:pPr>
+            <w:r>
+              <w:t>Hail to you, O Virgin,</w:t>
+            </w:r>
+          </w:p>
+          <w:p>
+            <w:pPr>
+              <w:tabs>
+                <w:tab w:val="left" w:pos="2180"/>
+              </w:tabs>
+            </w:pPr>
+            <w:r>
+              <w:t>The crown of the martyrs.</w:t>
+            </w:r>
+          </w:p>
+          <w:p>
+            <w:r>
+              <w:t>Hail to you, O Virgin,</w:t>
+            </w:r>
+          </w:p>
+          <w:p>
+            <w:r>
+              <w:t xml:space="preserve">The </w:t>
+            </w:r>
+            <w:r>
+              <w:t>joy</w:t>
+            </w:r>
+            <w:r>
+              <w:t xml:space="preserve"> of the righteous.</w:t>
+            </w:r>
           </w:p>
         </w:tc>
         <w:tc>
@@ -1832,16 +3192,87 @@
           <w:tcPr>
             <w:tcW w:w="1242" w:type="pct"/>
           </w:tcPr>
-          <w:p/>
-        </w:tc>
-        <w:tc>
-          <w:tcPr>
-            <w:tcW w:w="1255" w:type="pct"/>
-          </w:tcPr>
-          <w:p>
-            <w:pPr>
-              <w:pStyle w:val="EngHangEnd"/>
-            </w:pPr>
+          <w:p>
+            <w:pPr>
+              <w:tabs>
+                <w:tab w:val="left" w:pos="2180"/>
+              </w:tabs>
+            </w:pPr>
+            <w:r>
+              <w:t>Hail to you, O Virgin:</w:t>
+            </w:r>
+          </w:p>
+          <w:p>
+            <w:pPr>
+              <w:tabs>
+                <w:tab w:val="left" w:pos="2180"/>
+              </w:tabs>
+            </w:pPr>
+            <w:r>
+              <w:t>The confirmation of the Church:</w:t>
+            </w:r>
+          </w:p>
+          <w:p>
+            <w:r>
+              <w:t>Hail to you, O Virgin:</w:t>
+            </w:r>
+          </w:p>
+          <w:p>
+            <w:r>
+              <w:t>The true Saint Mary.</w:t>
+            </w:r>
+          </w:p>
+        </w:tc>
+        <w:tc>
+          <w:tcPr>
+            <w:tcW w:w="1255" w:type="pct"/>
+          </w:tcPr>
+          <w:p>
+            <w:pPr>
+              <w:tabs>
+                <w:tab w:val="left" w:pos="2180"/>
+              </w:tabs>
+            </w:pPr>
+            <w:r>
+              <w:t>Hail to you, O Virgin,</w:t>
+            </w:r>
+          </w:p>
+          <w:p>
+            <w:pPr>
+              <w:tabs>
+                <w:tab w:val="left" w:pos="2180"/>
+              </w:tabs>
+            </w:pPr>
+            <w:r>
+              <w:t xml:space="preserve">The </w:t>
+            </w:r>
+            <w:commentRangeStart w:id="1"/>
+            <w:r>
+              <w:t xml:space="preserve">confirmation </w:t>
+            </w:r>
+            <w:commentRangeEnd w:id="1"/>
+            <w:r>
+              <w:rPr>
+                <w:rStyle w:val="CommentReference"/>
+              </w:rPr>
+              <w:commentReference w:id="1"/>
+            </w:r>
+            <w:r>
+              <w:t>of the Church.</w:t>
+            </w:r>
+          </w:p>
+          <w:p>
+            <w:r>
+              <w:t>Hail to you, O Virgin,</w:t>
+            </w:r>
+          </w:p>
+          <w:p>
+            <w:r>
+              <w:t>The truly holy</w:t>
+            </w:r>
+            <w:r>
+              <w:t xml:space="preserve"> Mary.</w:t>
+            </w:r>
           </w:p>
         </w:tc>
         <w:tc>
@@ -1897,16 +3328,73 @@
           <w:tcPr>
             <w:tcW w:w="1242" w:type="pct"/>
           </w:tcPr>
-          <w:p/>
-        </w:tc>
-        <w:tc>
-          <w:tcPr>
-            <w:tcW w:w="1255" w:type="pct"/>
-          </w:tcPr>
-          <w:p>
-            <w:pPr>
-              <w:pStyle w:val="EngHangEnd"/>
-            </w:pPr>
+          <w:p>
+            <w:pPr>
+              <w:tabs>
+                <w:tab w:val="left" w:pos="2180"/>
+              </w:tabs>
+            </w:pPr>
+            <w:r>
+              <w:t>Hail to you, O Virgin:</w:t>
+            </w:r>
+          </w:p>
+          <w:p>
+            <w:pPr>
+              <w:tabs>
+                <w:tab w:val="left" w:pos="2180"/>
+              </w:tabs>
+            </w:pPr>
+            <w:r>
+              <w:t>The living fountain which flowed:</w:t>
+            </w:r>
+          </w:p>
+          <w:p>
+            <w:r>
+              <w:t>Hail to you, O Virgin:</w:t>
+            </w:r>
+          </w:p>
+          <w:p>
+            <w:r>
+              <w:t>The forgiveness of sins.</w:t>
+            </w:r>
+          </w:p>
+        </w:tc>
+        <w:tc>
+          <w:tcPr>
+            <w:tcW w:w="1255" w:type="pct"/>
+          </w:tcPr>
+          <w:p>
+            <w:pPr>
+              <w:tabs>
+                <w:tab w:val="left" w:pos="2180"/>
+              </w:tabs>
+            </w:pPr>
+            <w:r>
+              <w:t>Hail to you, O Virgin,</w:t>
+            </w:r>
+          </w:p>
+          <w:p>
+            <w:pPr>
+              <w:tabs>
+                <w:tab w:val="left" w:pos="2180"/>
+              </w:tabs>
+            </w:pPr>
+            <w:r>
+              <w:t xml:space="preserve">The </w:t>
+            </w:r>
+            <w:r>
+              <w:t>font of living water.</w:t>
+            </w:r>
+          </w:p>
+          <w:p>
+            <w:r>
+              <w:t>Hail to you, O Virgin,</w:t>
+            </w:r>
+          </w:p>
+          <w:p>
+            <w:r>
+              <w:t>The forgiveness of sins.</w:t>
+            </w:r>
           </w:p>
         </w:tc>
         <w:tc>
@@ -1962,16 +3450,86 @@
           <w:tcPr>
             <w:tcW w:w="1242" w:type="pct"/>
           </w:tcPr>
-          <w:p/>
-        </w:tc>
-        <w:tc>
-          <w:tcPr>
-            <w:tcW w:w="1255" w:type="pct"/>
-          </w:tcPr>
-          <w:p>
-            <w:pPr>
-              <w:pStyle w:val="EngHangEnd"/>
-            </w:pPr>
+          <w:p>
+            <w:pPr>
+              <w:tabs>
+                <w:tab w:val="left" w:pos="2180"/>
+              </w:tabs>
+            </w:pPr>
+            <w:r>
+              <w:t>Hail to you, O Virgin:</w:t>
+            </w:r>
+          </w:p>
+          <w:p>
+            <w:pPr>
+              <w:tabs>
+                <w:tab w:val="left" w:pos="2180"/>
+              </w:tabs>
+            </w:pPr>
+            <w:r>
+              <w:t>The seed of Israel:</w:t>
+            </w:r>
+          </w:p>
+          <w:p>
+            <w:r>
+              <w:t>Hail to you, O Virgin:</w:t>
+            </w:r>
+          </w:p>
+          <w:p>
+            <w:r>
+              <w:t xml:space="preserve">Who, for us, gave birth to </w:t>
+            </w:r>
+            <w:proofErr w:type="gramStart"/>
+            <w:r>
+              <w:t>Immanuel.</w:t>
+            </w:r>
+            <w:proofErr w:type="gramEnd"/>
+          </w:p>
+        </w:tc>
+        <w:tc>
+          <w:tcPr>
+            <w:tcW w:w="1255" w:type="pct"/>
+          </w:tcPr>
+          <w:p>
+            <w:pPr>
+              <w:tabs>
+                <w:tab w:val="left" w:pos="2180"/>
+              </w:tabs>
+            </w:pPr>
+            <w:r>
+              <w:t>Hail to you, O Virgin,</w:t>
+            </w:r>
+          </w:p>
+          <w:p>
+            <w:pPr>
+              <w:tabs>
+                <w:tab w:val="left" w:pos="2180"/>
+              </w:tabs>
+            </w:pPr>
+            <w:r>
+              <w:t>The seed of Israel.</w:t>
+            </w:r>
+          </w:p>
+          <w:p>
+            <w:r>
+              <w:t>Hail to you, O Virgin,</w:t>
+            </w:r>
+          </w:p>
+          <w:p>
+            <w:r>
+              <w:t>Who</w:t>
+            </w:r>
+            <w:r>
+              <w:t xml:space="preserve"> bore Emmanuel for </w:t>
+            </w:r>
+            <w:proofErr w:type="gramStart"/>
+            <w:r>
+              <w:t>us</w:t>
+            </w:r>
+            <w:r>
+              <w:t>.</w:t>
+            </w:r>
+            <w:proofErr w:type="gramEnd"/>
           </w:p>
         </w:tc>
         <w:tc>
@@ -2027,16 +3585,76 @@
           <w:tcPr>
             <w:tcW w:w="1242" w:type="pct"/>
           </w:tcPr>
-          <w:p/>
-        </w:tc>
-        <w:tc>
-          <w:tcPr>
-            <w:tcW w:w="1255" w:type="pct"/>
-          </w:tcPr>
-          <w:p>
-            <w:pPr>
-              <w:pStyle w:val="EngHangEnd"/>
-            </w:pPr>
+          <w:p>
+            <w:pPr>
+              <w:tabs>
+                <w:tab w:val="left" w:pos="2180"/>
+              </w:tabs>
+            </w:pPr>
+            <w:r>
+              <w:t>Hail to you, O Virgin:</w:t>
+            </w:r>
+          </w:p>
+          <w:p>
+            <w:pPr>
+              <w:tabs>
+                <w:tab w:val="left" w:pos="2180"/>
+              </w:tabs>
+            </w:pPr>
+            <w:r>
+              <w:t>The clothing of the cross-bearers:</w:t>
+            </w:r>
+          </w:p>
+          <w:p>
+            <w:r>
+              <w:t>Hail to you, O Virgin:</w:t>
+            </w:r>
+          </w:p>
+          <w:p>
+            <w:r>
+              <w:t>The hope of the Christians.</w:t>
+            </w:r>
+          </w:p>
+        </w:tc>
+        <w:tc>
+          <w:tcPr>
+            <w:tcW w:w="1255" w:type="pct"/>
+          </w:tcPr>
+          <w:p>
+            <w:pPr>
+              <w:tabs>
+                <w:tab w:val="left" w:pos="2180"/>
+              </w:tabs>
+            </w:pPr>
+            <w:r>
+              <w:t>Hail to you, O Virgin,</w:t>
+            </w:r>
+          </w:p>
+          <w:p>
+            <w:pPr>
+              <w:tabs>
+                <w:tab w:val="left" w:pos="2180"/>
+              </w:tabs>
+            </w:pPr>
+            <w:r>
+              <w:t>The adornment</w:t>
+            </w:r>
+            <w:r>
+              <w:t xml:space="preserve"> of the cross-bearers:</w:t>
+            </w:r>
+          </w:p>
+          <w:p>
+            <w:r>
+              <w:t>Hail to you, O V</w:t>
+            </w:r>
+            <w:r>
+              <w:t>irgin,</w:t>
+            </w:r>
+          </w:p>
+          <w:p>
+            <w:r>
+              <w:t>The hope of the Christians.</w:t>
+            </w:r>
           </w:p>
         </w:tc>
         <w:tc>
@@ -2093,16 +3711,67 @@
           <w:tcPr>
             <w:tcW w:w="1242" w:type="pct"/>
           </w:tcPr>
-          <w:p/>
-        </w:tc>
-        <w:tc>
-          <w:tcPr>
-            <w:tcW w:w="1255" w:type="pct"/>
-          </w:tcPr>
-          <w:p>
-            <w:pPr>
-              <w:pStyle w:val="EngHangEnd"/>
-            </w:pPr>
+          <w:p>
+            <w:r>
+              <w:t xml:space="preserve">We ask you </w:t>
+            </w:r>
+            <w:proofErr w:type="spellStart"/>
+            <w:r>
+              <w:t>ot</w:t>
+            </w:r>
+            <w:proofErr w:type="spellEnd"/>
+            <w:r>
+              <w:t xml:space="preserve"> remember us:</w:t>
+            </w:r>
+          </w:p>
+          <w:p>
+            <w:r>
+              <w:t>O our trusted advocate:</w:t>
+            </w:r>
+          </w:p>
+          <w:p>
+            <w:r>
+              <w:t>Before our Lord Jesus Christ:</w:t>
+            </w:r>
+          </w:p>
+          <w:p>
+            <w:r>
+              <w:t>That He may forgive us our sins.</w:t>
+            </w:r>
+          </w:p>
+        </w:tc>
+        <w:tc>
+          <w:tcPr>
+            <w:tcW w:w="1255" w:type="pct"/>
+          </w:tcPr>
+          <w:p>
+            <w:r>
+              <w:t>We as</w:t>
+            </w:r>
+            <w:r>
+              <w:t xml:space="preserve">k you </w:t>
+            </w:r>
+            <w:r>
+              <w:t>t</w:t>
+            </w:r>
+            <w:r>
+              <w:t>o remember us,</w:t>
+            </w:r>
+          </w:p>
+          <w:p>
+            <w:r>
+              <w:t>O our trusted advocate,</w:t>
+            </w:r>
+          </w:p>
+          <w:p>
+            <w:r>
+              <w:t>Before our Lord Jesus Christ,</w:t>
+            </w:r>
+          </w:p>
+          <w:p>
+            <w:r>
+              <w:t>That He may forgive us our sins.</w:t>
+            </w:r>
           </w:p>
         </w:tc>
         <w:tc>
@@ -2158,16 +3827,65 @@
           <w:tcPr>
             <w:tcW w:w="1242" w:type="pct"/>
           </w:tcPr>
-          <w:p/>
-        </w:tc>
-        <w:tc>
-          <w:tcPr>
-            <w:tcW w:w="1255" w:type="pct"/>
-          </w:tcPr>
-          <w:p>
-            <w:pPr>
-              <w:pStyle w:val="EngHangEnd"/>
-            </w:pPr>
+          <w:p>
+            <w:r>
+              <w:t>That He may confirm us in the faith:</w:t>
+            </w:r>
+          </w:p>
+          <w:p>
+            <w:r>
+              <w:t>All of us, His sheep:</w:t>
+            </w:r>
+          </w:p>
+          <w:p>
+            <w:r>
+              <w:t>And lead us through His goodwill:</w:t>
+            </w:r>
+          </w:p>
+          <w:p>
+            <w:r>
+              <w:t>To the end of the days.</w:t>
+            </w:r>
+          </w:p>
+        </w:tc>
+        <w:tc>
+          <w:tcPr>
+            <w:tcW w:w="1255" w:type="pct"/>
+          </w:tcPr>
+          <w:p>
+            <w:r>
+              <w:t>That</w:t>
+            </w:r>
+            <w:r>
+              <w:t xml:space="preserve"> He may confirm</w:t>
+            </w:r>
+            <w:r>
+              <w:t xml:space="preserve"> all we,</w:t>
+            </w:r>
+          </w:p>
+          <w:p>
+            <w:r>
+              <w:t xml:space="preserve">His sheep, </w:t>
+            </w:r>
+            <w:r>
+              <w:t>in the faith,</w:t>
+            </w:r>
+          </w:p>
+          <w:p>
+            <w:r>
+              <w:t>A</w:t>
+            </w:r>
+            <w:r>
+              <w:t>nd lead us through His goodwill</w:t>
+            </w:r>
+          </w:p>
+          <w:p>
+            <w:r>
+              <w:t xml:space="preserve">To the end of </w:t>
+            </w:r>
+            <w:r>
+              <w:t>days.</w:t>
+            </w:r>
           </w:p>
         </w:tc>
         <w:tc>
@@ -2223,16 +3941,59 @@
           <w:tcPr>
             <w:tcW w:w="1242" w:type="pct"/>
           </w:tcPr>
-          <w:p/>
-        </w:tc>
-        <w:tc>
-          <w:tcPr>
-            <w:tcW w:w="1255" w:type="pct"/>
-          </w:tcPr>
-          <w:p>
-            <w:pPr>
-              <w:pStyle w:val="EngHangEnd"/>
-            </w:pPr>
+          <w:p>
+            <w:r>
+              <w:t>Preserve our shepherd:</w:t>
+            </w:r>
+          </w:p>
+          <w:p>
+            <w:r>
+              <w:t>Abba (___), he shall raise his glory:</w:t>
+            </w:r>
+          </w:p>
+          <w:p>
+            <w:r>
+              <w:t>In order that he may guide his people:</w:t>
+            </w:r>
+          </w:p>
+          <w:p>
+            <w:r>
+              <w:t>With our fathers, the bishops.</w:t>
+            </w:r>
+          </w:p>
+        </w:tc>
+        <w:tc>
+          <w:tcPr>
+            <w:tcW w:w="1255" w:type="pct"/>
+          </w:tcPr>
+          <w:p>
+            <w:r>
+              <w:t>Preserve our shepherd,</w:t>
+            </w:r>
+          </w:p>
+          <w:p>
+            <w:r>
+              <w:t>Abba (___). He shall raise his glory</w:t>
+            </w:r>
+          </w:p>
+          <w:p>
+            <w:r>
+              <w:t xml:space="preserve">In order that he </w:t>
+            </w:r>
+            <w:r>
+              <w:t>might</w:t>
+            </w:r>
+            <w:r>
+              <w:t xml:space="preserve"> </w:t>
+            </w:r>
+            <w:r>
+              <w:t>guide his people,</w:t>
+            </w:r>
+          </w:p>
+          <w:p>
+            <w:r>
+              <w:t>With our fathers, the bishops;</w:t>
+            </w:r>
           </w:p>
         </w:tc>
         <w:tc>
@@ -2288,16 +4049,53 @@
           <w:tcPr>
             <w:tcW w:w="1242" w:type="pct"/>
           </w:tcPr>
-          <w:p/>
-        </w:tc>
-        <w:tc>
-          <w:tcPr>
-            <w:tcW w:w="1255" w:type="pct"/>
-          </w:tcPr>
-          <w:p>
-            <w:pPr>
-              <w:pStyle w:val="EngHangEnd"/>
-            </w:pPr>
+          <w:p>
+            <w:r>
+              <w:t>That He may accept our prayers:</w:t>
+            </w:r>
+          </w:p>
+          <w:p>
+            <w:r>
+              <w:t>And become our place of refuge:</w:t>
+            </w:r>
+          </w:p>
+          <w:p>
+            <w:r>
+              <w:t>And give rest to the souls:</w:t>
+            </w:r>
+          </w:p>
+          <w:p>
+            <w:r>
+              <w:t>Of the Christians who have slept.</w:t>
+            </w:r>
+          </w:p>
+        </w:tc>
+        <w:tc>
+          <w:tcPr>
+            <w:tcW w:w="1255" w:type="pct"/>
+          </w:tcPr>
+          <w:p>
+            <w:r>
+              <w:t>That He might accept our prayers</w:t>
+            </w:r>
+          </w:p>
+          <w:p>
+            <w:r>
+              <w:t>And become our refuge place,</w:t>
+            </w:r>
+          </w:p>
+          <w:p>
+            <w:r>
+              <w:t>And give rest to the souls</w:t>
+            </w:r>
+          </w:p>
+          <w:p>
+            <w:r>
+              <w:t>O</w:t>
+            </w:r>
+            <w:r>
+              <w:t>f the Christians who have slept;</w:t>
+            </w:r>
           </w:p>
         </w:tc>
         <w:tc>
@@ -2354,16 +4152,63 @@
           <w:tcPr>
             <w:tcW w:w="1242" w:type="pct"/>
           </w:tcPr>
-          <w:p/>
-        </w:tc>
-        <w:tc>
-          <w:tcPr>
-            <w:tcW w:w="1255" w:type="pct"/>
-          </w:tcPr>
-          <w:p>
-            <w:pPr>
-              <w:pStyle w:val="EngHangEnd"/>
-            </w:pPr>
+          <w:p>
+            <w:r>
+              <w:lastRenderedPageBreak/>
+              <w:t>That He may give us boldness:</w:t>
+            </w:r>
+          </w:p>
+          <w:p>
+            <w:r>
+              <w:t xml:space="preserve">Through the prayers and </w:t>
+            </w:r>
+            <w:r>
+              <w:lastRenderedPageBreak/>
+              <w:t>intercessions:</w:t>
+            </w:r>
+          </w:p>
+          <w:p>
+            <w:r>
+              <w:t>Of our Lady and Queen Mary:</w:t>
+            </w:r>
+          </w:p>
+          <w:p>
+            <w:r>
+              <w:t>Until the end of time.</w:t>
+            </w:r>
+          </w:p>
+        </w:tc>
+        <w:tc>
+          <w:tcPr>
+            <w:tcW w:w="1255" w:type="pct"/>
+          </w:tcPr>
+          <w:p>
+            <w:r>
+              <w:lastRenderedPageBreak/>
+              <w:t>That He may give us boldness</w:t>
+            </w:r>
+          </w:p>
+          <w:p>
+            <w:r>
+              <w:t>Throug</w:t>
+            </w:r>
+            <w:r>
+              <w:t xml:space="preserve">h the prayers and </w:t>
+            </w:r>
+            <w:r>
+              <w:lastRenderedPageBreak/>
+              <w:t>intercessions</w:t>
+            </w:r>
+          </w:p>
+          <w:p>
+            <w:r>
+              <w:t>Of our Lady and Queen Mary,</w:t>
+            </w:r>
+          </w:p>
+          <w:p>
+            <w:r>
+              <w:t>Until the end of time.</w:t>
+            </w:r>
           </w:p>
         </w:tc>
         <w:tc>
@@ -2420,16 +4265,55 @@
           <w:tcPr>
             <w:tcW w:w="1242" w:type="pct"/>
           </w:tcPr>
-          <w:p/>
-        </w:tc>
-        <w:tc>
-          <w:tcPr>
-            <w:tcW w:w="1255" w:type="pct"/>
-          </w:tcPr>
-          <w:p>
-            <w:pPr>
-              <w:pStyle w:val="EngHangEnd"/>
-            </w:pPr>
+          <w:p>
+            <w:r>
+              <w:t>We glorify you,</w:t>
+            </w:r>
+          </w:p>
+          <w:p>
+            <w:r>
+              <w:t>Who are faithful;</w:t>
+            </w:r>
+          </w:p>
+          <w:p>
+            <w:r>
+              <w:t>With the angel of praise:</w:t>
+            </w:r>
+          </w:p>
+          <w:p>
+            <w:r>
+              <w:t>Saying, “Hail to you, who are full of grace:</w:t>
+            </w:r>
+          </w:p>
+          <w:p>
+            <w:r>
+              <w:t>The Lord is with you.”</w:t>
+            </w:r>
+          </w:p>
+        </w:tc>
+        <w:tc>
+          <w:tcPr>
+            <w:tcW w:w="1255" w:type="pct"/>
+          </w:tcPr>
+          <w:p>
+            <w:r>
+              <w:t>We glorify you, the faithful,</w:t>
+            </w:r>
+          </w:p>
+          <w:p>
+            <w:r>
+              <w:t>With the angel of praise,</w:t>
+            </w:r>
+          </w:p>
+          <w:p>
+            <w:r>
+              <w:t>Saying, “Hail to you, O full of grace,</w:t>
+            </w:r>
+          </w:p>
+          <w:p>
+            <w:r>
+              <w:t>The Lord is with you.”</w:t>
+            </w:r>
           </w:p>
         </w:tc>
         <w:tc>
@@ -2485,16 +4369,63 @@
           <w:tcPr>
             <w:tcW w:w="1242" w:type="pct"/>
           </w:tcPr>
-          <w:p/>
-        </w:tc>
-        <w:tc>
-          <w:tcPr>
-            <w:tcW w:w="1255" w:type="pct"/>
-          </w:tcPr>
-          <w:p>
-            <w:pPr>
-              <w:pStyle w:val="EngHangEnd"/>
-            </w:pPr>
+          <w:p>
+            <w:r>
+              <w:t>Intercede on our behalf:</w:t>
+            </w:r>
+          </w:p>
+          <w:p>
+            <w:r>
+              <w:t xml:space="preserve">O Lady of us all, the </w:t>
+            </w:r>
+            <w:proofErr w:type="spellStart"/>
+            <w:r>
+              <w:t>Theotokos</w:t>
+            </w:r>
+            <w:proofErr w:type="spellEnd"/>
+            <w:r>
+              <w:t>:</w:t>
+            </w:r>
+          </w:p>
+          <w:p>
+            <w:r>
+              <w:t>Mary, the Mother of our Savior:</w:t>
+            </w:r>
+          </w:p>
+          <w:p>
+            <w:r>
+              <w:t>That He may forgive us our sins.</w:t>
+            </w:r>
+          </w:p>
+        </w:tc>
+        <w:tc>
+          <w:tcPr>
+            <w:tcW w:w="1255" w:type="pct"/>
+          </w:tcPr>
+          <w:p>
+            <w:r>
+              <w:t>Intercede on our behalf,</w:t>
+            </w:r>
+          </w:p>
+          <w:p>
+            <w:r>
+              <w:t xml:space="preserve">O Lady of us all, the </w:t>
+            </w:r>
+            <w:proofErr w:type="spellStart"/>
+            <w:r>
+              <w:t>Theotokos</w:t>
+            </w:r>
+            <w:proofErr w:type="spellEnd"/>
+          </w:p>
+          <w:p>
+            <w:r>
+              <w:t>Mary, the Mother of our Savior,</w:t>
+            </w:r>
+          </w:p>
+          <w:p>
+            <w:r>
+              <w:t>That He may forgive us our sins.</w:t>
+            </w:r>
           </w:p>
         </w:tc>
         <w:tc>
@@ -2513,6 +4444,8 @@
       <w:pPr>
         <w:pStyle w:val="Heading1"/>
       </w:pPr>
+      <w:bookmarkStart w:id="2" w:name="_GoBack"/>
+      <w:bookmarkEnd w:id="2"/>
     </w:p>
     <w:sectPr>
       <w:pgSz w:w="20160" w:h="12240" w:orient="landscape" w:code="5"/>
@@ -2522,6 +4455,43 @@
     </w:sectPr>
   </w:body>
 </w:document>
+</file>
+
+<file path=word/comments.xml><?xml version="1.0" encoding="utf-8"?>
+<w:comments xmlns:wpc="http://schemas.microsoft.com/office/word/2010/wordprocessingCanvas" xmlns:mc="http://schemas.openxmlformats.org/markup-compatibility/2006" xmlns:o="urn:schemas-microsoft-com:office:office" xmlns:r="http://schemas.openxmlformats.org/officeDocument/2006/relationships" xmlns:m="http://schemas.openxmlformats.org/officeDocument/2006/math" xmlns:v="urn:schemas-microsoft-com:vml" xmlns:wp14="http://schemas.microsoft.com/office/word/2010/wordprocessingDrawing" xmlns:wp="http://schemas.openxmlformats.org/drawingml/2006/wordprocessingDrawing" xmlns:w10="urn:schemas-microsoft-com:office:word" xmlns:w="http://schemas.openxmlformats.org/wordprocessingml/2006/main" xmlns:w14="http://schemas.microsoft.com/office/word/2010/wordml" xmlns:wpg="http://schemas.microsoft.com/office/word/2010/wordprocessingGroup" xmlns:wpi="http://schemas.microsoft.com/office/word/2010/wordprocessingInk" xmlns:wne="http://schemas.microsoft.com/office/word/2006/wordml" xmlns:wps="http://schemas.microsoft.com/office/word/2010/wordprocessingShape" mc:Ignorable="w14 wp14">
+  <w:comment w:id="0" w:author="Windows User" w:date="2015-08-06T15:13:00Z" w:initials="WU">
+    <w:p>
+      <w:pPr>
+        <w:pStyle w:val="CommentText"/>
+      </w:pPr>
+      <w:r>
+        <w:rPr>
+          <w:rStyle w:val="CommentReference"/>
+        </w:rPr>
+        <w:annotationRef/>
+      </w:r>
+      <w:r>
+        <w:t>Return?</w:t>
+      </w:r>
+    </w:p>
+  </w:comment>
+  <w:comment w:id="1" w:author="Windows User" w:date="2015-08-06T15:14:00Z" w:initials="WU">
+    <w:p>
+      <w:pPr>
+        <w:pStyle w:val="CommentText"/>
+      </w:pPr>
+      <w:r>
+        <w:rPr>
+          <w:rStyle w:val="CommentReference"/>
+        </w:rPr>
+        <w:annotationRef/>
+      </w:r>
+      <w:r>
+        <w:t>Establishment? Building up?</w:t>
+      </w:r>
+    </w:p>
+  </w:comment>
+</w:comments>
 </file>
 
 <file path=word/endnotes.xml><?xml version="1.0" encoding="utf-8"?>
@@ -3705,7 +5675,7 @@
 </file>
 
 <file path=customXml/itemProps1.xml><?xml version="1.0" encoding="utf-8"?>
-<ds:datastoreItem xmlns:ds="http://schemas.openxmlformats.org/officeDocument/2006/customXml" ds:itemID="{0E3AB6D1-A374-4E8C-B140-C8392815B750}">
+<ds:datastoreItem xmlns:ds="http://schemas.openxmlformats.org/officeDocument/2006/customXml" ds:itemID="{C0C12B91-91C6-44CA-A72D-4AFAE0029900}">
   <ds:schemaRefs>
     <ds:schemaRef ds:uri="http://schemas.openxmlformats.org/officeDocument/2006/bibliography"/>
   </ds:schemaRefs>

</xml_diff>